<commit_message>
Documento de analisis completo
</commit_message>
<xml_diff>
--- a/Docs/Documento de análisis.docx
+++ b/Docs/Documento de análisis.docx
@@ -1066,6 +1066,7 @@
       <w:r>
         <w:rPr>
           <w:rFonts w:ascii="Bahnschrift Light" w:hAnsi="Bahnschrift Light" w:cs="Arial"/>
+          <w:noProof/>
           <w:sz w:val="24"/>
           <w:szCs w:val="24"/>
           <w:lang w:val="es-ES"/>
@@ -1149,6 +1150,7 @@
       <w:r>
         <w:rPr>
           <w:rFonts w:ascii="Bahnschrift Light" w:hAnsi="Bahnschrift Light" w:cs="Arial"/>
+          <w:noProof/>
           <w:sz w:val="24"/>
           <w:szCs w:val="24"/>
           <w:lang w:val="es-ES"/>
@@ -1236,238 +1238,78 @@
           <w:szCs w:val="24"/>
           <w:lang w:val="es-ES"/>
         </w:rPr>
-        <w:t>O(</w:t>
-      </w:r>
-      <w:proofErr w:type="spellStart"/>
-      <w:r>
-        <w:rPr>
-          <w:rFonts w:ascii="Bahnschrift Light" w:hAnsi="Bahnschrift Light" w:cs="Arial"/>
-          <w:sz w:val="24"/>
-          <w:szCs w:val="24"/>
-          <w:lang w:val="es-ES"/>
-        </w:rPr>
-        <w:t>nlogn</w:t>
-      </w:r>
-      <w:proofErr w:type="spellEnd"/>
-      <w:r>
-        <w:rPr>
-          <w:rFonts w:ascii="Bahnschrift Light" w:hAnsi="Bahnschrift Light" w:cs="Arial"/>
-          <w:sz w:val="24"/>
-          <w:szCs w:val="24"/>
-          <w:lang w:val="es-ES"/>
-        </w:rPr>
-        <w:t>)</w:t>
-      </w:r>
-    </w:p>
-    <w:p>
-      <w:pPr>
-        <w:pStyle w:val="Sinespaciado"/>
-        <w:rPr>
-          <w:rFonts w:ascii="Bahnschrift Light" w:hAnsi="Bahnschrift Light" w:cs="Arial"/>
-          <w:sz w:val="24"/>
-          <w:szCs w:val="24"/>
-          <w:lang w:val="es-ES"/>
-        </w:rPr>
-      </w:pPr>
-    </w:p>
-    <w:p>
-      <w:pPr>
-        <w:pStyle w:val="Sinespaciado"/>
-        <w:rPr>
-          <w:rFonts w:ascii="Bahnschrift Light" w:hAnsi="Bahnschrift Light" w:cs="Arial"/>
-          <w:sz w:val="24"/>
-          <w:szCs w:val="24"/>
-          <w:lang w:val="es-ES"/>
-        </w:rPr>
-      </w:pPr>
-      <w:r>
-        <w:rPr>
-          <w:rFonts w:ascii="Bahnschrift Light" w:hAnsi="Bahnschrift Light" w:cs="Arial"/>
-          <w:sz w:val="24"/>
-          <w:szCs w:val="24"/>
-          <w:lang w:val="es-ES"/>
-        </w:rPr>
-        <w:t>Complejidad temporal: O(</w:t>
-      </w:r>
-      <w:proofErr w:type="spellStart"/>
-      <w:r>
-        <w:rPr>
-          <w:rFonts w:ascii="Bahnschrift Light" w:hAnsi="Bahnschrift Light" w:cs="Arial"/>
-          <w:sz w:val="24"/>
-          <w:szCs w:val="24"/>
-          <w:lang w:val="es-ES"/>
-        </w:rPr>
-        <w:t>nlogn</w:t>
-      </w:r>
-      <w:proofErr w:type="spellEnd"/>
-      <w:r>
-        <w:rPr>
-          <w:rFonts w:ascii="Bahnschrift Light" w:hAnsi="Bahnschrift Light" w:cs="Arial"/>
-          <w:sz w:val="24"/>
-          <w:szCs w:val="24"/>
-          <w:lang w:val="es-ES"/>
-        </w:rPr>
-        <w:t>)</w:t>
-      </w:r>
-    </w:p>
-    <w:p>
-      <w:pPr>
-        <w:pStyle w:val="Sinespaciado"/>
-        <w:rPr>
-          <w:rFonts w:ascii="Bahnschrift Light" w:hAnsi="Bahnschrift Light" w:cs="Arial"/>
-          <w:sz w:val="24"/>
-          <w:szCs w:val="24"/>
-          <w:lang w:val="es-ES"/>
-        </w:rPr>
-      </w:pPr>
-    </w:p>
-    <w:p>
-      <w:pPr>
-        <w:pStyle w:val="Sinespaciado"/>
-        <w:rPr>
-          <w:rFonts w:ascii="Bahnschrift Light" w:hAnsi="Bahnschrift Light" w:cs="Arial"/>
-          <w:sz w:val="24"/>
-          <w:szCs w:val="24"/>
-          <w:lang w:val="es-ES"/>
-        </w:rPr>
-      </w:pPr>
-      <w:r>
-        <w:rPr>
-          <w:rFonts w:ascii="Bahnschrift Light" w:hAnsi="Bahnschrift Light" w:cs="Arial"/>
-          <w:sz w:val="24"/>
-          <w:szCs w:val="24"/>
-          <w:lang w:val="es-ES"/>
-        </w:rPr>
-        <w:t>Al analizar los fragmentos de código que no son de tiempo constante tenemos una complejidad en total de O(n) + O(n) + O(n) + O(</w:t>
-      </w:r>
-      <w:proofErr w:type="spellStart"/>
-      <w:r>
-        <w:rPr>
-          <w:rFonts w:ascii="Bahnschrift Light" w:hAnsi="Bahnschrift Light" w:cs="Arial"/>
-          <w:sz w:val="24"/>
-          <w:szCs w:val="24"/>
-          <w:lang w:val="es-ES"/>
-        </w:rPr>
-        <w:t>nlogn</w:t>
-      </w:r>
-      <w:proofErr w:type="spellEnd"/>
-      <w:r>
-        <w:rPr>
-          <w:rFonts w:ascii="Bahnschrift Light" w:hAnsi="Bahnschrift Light" w:cs="Arial"/>
-          <w:sz w:val="24"/>
-          <w:szCs w:val="24"/>
-          <w:lang w:val="es-ES"/>
-        </w:rPr>
-        <w:t xml:space="preserve">), la cual se puede reescribir como </w:t>
-      </w:r>
-      <w:proofErr w:type="gramStart"/>
-      <w:r>
-        <w:rPr>
-          <w:rFonts w:ascii="Bahnschrift Light" w:hAnsi="Bahnschrift Light" w:cs="Arial"/>
-          <w:sz w:val="24"/>
-          <w:szCs w:val="24"/>
-          <w:lang w:val="es-ES"/>
-        </w:rPr>
-        <w:t>O(</w:t>
-      </w:r>
-      <w:proofErr w:type="gramEnd"/>
-      <w:r>
-        <w:rPr>
-          <w:rFonts w:ascii="Bahnschrift Light" w:hAnsi="Bahnschrift Light" w:cs="Arial"/>
-          <w:sz w:val="24"/>
-          <w:szCs w:val="24"/>
-          <w:lang w:val="es-ES"/>
-        </w:rPr>
-        <w:t>n + n +n +</w:t>
-      </w:r>
-      <w:proofErr w:type="spellStart"/>
-      <w:r>
-        <w:rPr>
-          <w:rFonts w:ascii="Bahnschrift Light" w:hAnsi="Bahnschrift Light" w:cs="Arial"/>
-          <w:sz w:val="24"/>
-          <w:szCs w:val="24"/>
-          <w:lang w:val="es-ES"/>
-        </w:rPr>
-        <w:t>nlogn</w:t>
-      </w:r>
-      <w:proofErr w:type="spellEnd"/>
-      <w:r>
-        <w:rPr>
-          <w:rFonts w:ascii="Bahnschrift Light" w:hAnsi="Bahnschrift Light" w:cs="Arial"/>
-          <w:sz w:val="24"/>
-          <w:szCs w:val="24"/>
-          <w:lang w:val="es-ES"/>
-        </w:rPr>
-        <w:t>)</w:t>
-      </w:r>
-      <w:r>
-        <w:rPr>
-          <w:rFonts w:ascii="Bahnschrift Light" w:hAnsi="Bahnschrift Light" w:cs="Arial"/>
-          <w:sz w:val="24"/>
-          <w:szCs w:val="24"/>
-          <w:lang w:val="es-ES"/>
-        </w:rPr>
-        <w:t xml:space="preserve">, operándose, O(3n + </w:t>
-      </w:r>
-      <w:proofErr w:type="spellStart"/>
-      <w:r>
-        <w:rPr>
-          <w:rFonts w:ascii="Bahnschrift Light" w:hAnsi="Bahnschrift Light" w:cs="Arial"/>
-          <w:sz w:val="24"/>
-          <w:szCs w:val="24"/>
-          <w:lang w:val="es-ES"/>
-        </w:rPr>
-        <w:t>nlogn</w:t>
-      </w:r>
-      <w:proofErr w:type="spellEnd"/>
-      <w:r>
-        <w:rPr>
-          <w:rFonts w:ascii="Bahnschrift Light" w:hAnsi="Bahnschrift Light" w:cs="Arial"/>
-          <w:sz w:val="24"/>
-          <w:szCs w:val="24"/>
-          <w:lang w:val="es-ES"/>
-        </w:rPr>
-        <w:t>), las constantes se omiten, O(</w:t>
-      </w:r>
-      <w:proofErr w:type="spellStart"/>
-      <w:r>
-        <w:rPr>
-          <w:rFonts w:ascii="Bahnschrift Light" w:hAnsi="Bahnschrift Light" w:cs="Arial"/>
-          <w:sz w:val="24"/>
-          <w:szCs w:val="24"/>
-          <w:lang w:val="es-ES"/>
-        </w:rPr>
-        <w:t>n+nlogn</w:t>
-      </w:r>
-      <w:proofErr w:type="spellEnd"/>
-      <w:r>
-        <w:rPr>
-          <w:rFonts w:ascii="Bahnschrift Light" w:hAnsi="Bahnschrift Light" w:cs="Arial"/>
-          <w:sz w:val="24"/>
-          <w:szCs w:val="24"/>
-          <w:lang w:val="es-ES"/>
-        </w:rPr>
-        <w:t>) y en la suma de complejidades se deja el termino mayor, concluyendo que la complejidad es O(</w:t>
-      </w:r>
-      <w:proofErr w:type="spellStart"/>
-      <w:r>
-        <w:rPr>
-          <w:rFonts w:ascii="Bahnschrift Light" w:hAnsi="Bahnschrift Light" w:cs="Arial"/>
-          <w:sz w:val="24"/>
-          <w:szCs w:val="24"/>
-          <w:lang w:val="es-ES"/>
-        </w:rPr>
-        <w:t>nlogn</w:t>
-      </w:r>
-      <w:proofErr w:type="spellEnd"/>
-      <w:r>
-        <w:rPr>
-          <w:rFonts w:ascii="Bahnschrift Light" w:hAnsi="Bahnschrift Light" w:cs="Arial"/>
-          <w:sz w:val="24"/>
-          <w:szCs w:val="24"/>
-          <w:lang w:val="es-ES"/>
-        </w:rPr>
-        <w:t>), debida a lo ordenamientos de listas de diccionarios.</w:t>
+        <w:t>O(nlogn)</w:t>
+      </w:r>
+    </w:p>
+    <w:p>
+      <w:pPr>
+        <w:pStyle w:val="Sinespaciado"/>
+        <w:rPr>
+          <w:rFonts w:ascii="Bahnschrift Light" w:hAnsi="Bahnschrift Light" w:cs="Arial"/>
+          <w:sz w:val="24"/>
+          <w:szCs w:val="24"/>
+          <w:lang w:val="es-ES"/>
+        </w:rPr>
+      </w:pPr>
+    </w:p>
+    <w:p>
+      <w:pPr>
+        <w:pStyle w:val="Sinespaciado"/>
+        <w:rPr>
+          <w:rFonts w:ascii="Bahnschrift Light" w:hAnsi="Bahnschrift Light" w:cs="Arial"/>
+          <w:sz w:val="24"/>
+          <w:szCs w:val="24"/>
+          <w:lang w:val="es-ES"/>
+        </w:rPr>
+      </w:pPr>
+      <w:r>
+        <w:rPr>
+          <w:rFonts w:ascii="Bahnschrift Light" w:hAnsi="Bahnschrift Light" w:cs="Arial"/>
+          <w:sz w:val="24"/>
+          <w:szCs w:val="24"/>
+          <w:lang w:val="es-ES"/>
+        </w:rPr>
+        <w:t>Complejidad temporal: O(nlogn)</w:t>
+      </w:r>
+    </w:p>
+    <w:p>
+      <w:pPr>
+        <w:pStyle w:val="Sinespaciado"/>
+        <w:rPr>
+          <w:rFonts w:ascii="Bahnschrift Light" w:hAnsi="Bahnschrift Light" w:cs="Arial"/>
+          <w:sz w:val="24"/>
+          <w:szCs w:val="24"/>
+          <w:lang w:val="es-ES"/>
+        </w:rPr>
+      </w:pPr>
+    </w:p>
+    <w:p>
+      <w:pPr>
+        <w:pStyle w:val="Sinespaciado"/>
+        <w:rPr>
+          <w:rFonts w:ascii="Bahnschrift Light" w:hAnsi="Bahnschrift Light" w:cs="Arial"/>
+          <w:sz w:val="24"/>
+          <w:szCs w:val="24"/>
+          <w:lang w:val="es-ES"/>
+        </w:rPr>
+      </w:pPr>
+      <w:r>
+        <w:rPr>
+          <w:rFonts w:ascii="Bahnschrift Light" w:hAnsi="Bahnschrift Light" w:cs="Arial"/>
+          <w:sz w:val="24"/>
+          <w:szCs w:val="24"/>
+          <w:lang w:val="es-ES"/>
+        </w:rPr>
+        <w:t>Al analizar los fragmentos de código que no son de tiempo constante tenemos una complejidad en total de O(n) + O(n) + O(n) + O(nlogn), la cual se puede reescribir como O(n + n +n +nlogn)</w:t>
+      </w:r>
+      <w:r>
+        <w:rPr>
+          <w:rFonts w:ascii="Bahnschrift Light" w:hAnsi="Bahnschrift Light" w:cs="Arial"/>
+          <w:sz w:val="24"/>
+          <w:szCs w:val="24"/>
+          <w:lang w:val="es-ES"/>
+        </w:rPr>
+        <w:t>, operándose, O(3n + nlogn), las constantes se omiten, O(n+nlogn) y en la suma de complejidades se deja el termino mayor, concluyendo que la complejidad es O(nlogn), debida a lo ordenamientos de listas de diccionarios.</w:t>
       </w:r>
     </w:p>
     <w:p>
@@ -1941,6 +1783,7 @@
           <w:rFonts w:ascii="Bahnschrift Light" w:hAnsi="Bahnschrift Light"/>
           <w:b/>
           <w:bCs/>
+          <w:noProof/>
           <w:color w:val="767171" w:themeColor="background2" w:themeShade="80"/>
           <w:sz w:val="24"/>
           <w:szCs w:val="24"/>
@@ -2026,6 +1869,7 @@
       <w:r>
         <w:rPr>
           <w:rFonts w:ascii="Bahnschrift Light" w:hAnsi="Bahnschrift Light" w:cs="Arial"/>
+          <w:noProof/>
           <w:sz w:val="24"/>
           <w:szCs w:val="24"/>
           <w:lang w:val="es-ES"/>
@@ -2109,6 +1953,7 @@
       <w:r>
         <w:rPr>
           <w:rFonts w:ascii="Bahnschrift Light" w:hAnsi="Bahnschrift Light" w:cs="Arial"/>
+          <w:noProof/>
           <w:sz w:val="24"/>
           <w:szCs w:val="24"/>
           <w:lang w:val="es-ES"/>
@@ -2201,6 +2046,7 @@
       <w:r>
         <w:rPr>
           <w:rFonts w:ascii="Bahnschrift Light" w:hAnsi="Bahnschrift Light" w:cs="Arial"/>
+          <w:noProof/>
           <w:sz w:val="24"/>
           <w:szCs w:val="24"/>
           <w:lang w:val="es-ES"/>
@@ -2284,6 +2130,7 @@
       <w:r>
         <w:rPr>
           <w:rFonts w:ascii="Bahnschrift Light" w:hAnsi="Bahnschrift Light" w:cs="Arial"/>
+          <w:noProof/>
           <w:sz w:val="24"/>
           <w:szCs w:val="24"/>
           <w:lang w:val="es-ES"/>
@@ -2367,6 +2214,7 @@
       <w:r>
         <w:rPr>
           <w:rFonts w:ascii="Arial" w:eastAsia="Yu Mincho" w:hAnsi="Arial" w:cs="Arial"/>
+          <w:noProof/>
           <w:sz w:val="24"/>
           <w:szCs w:val="24"/>
           <w:lang w:val="es-ES" w:eastAsia="ja-JP"/>
@@ -2454,356 +2302,56 @@
           <w:szCs w:val="24"/>
           <w:lang w:val="es-ES"/>
         </w:rPr>
-        <w:t>O(</w:t>
-      </w:r>
-      <w:proofErr w:type="spellStart"/>
-      <w:r>
-        <w:rPr>
-          <w:rFonts w:ascii="Bahnschrift Light" w:hAnsi="Bahnschrift Light" w:cs="Arial"/>
-          <w:sz w:val="24"/>
-          <w:szCs w:val="24"/>
-          <w:lang w:val="es-ES"/>
-        </w:rPr>
-        <w:t>nlogn</w:t>
-      </w:r>
-      <w:proofErr w:type="spellEnd"/>
-      <w:r>
-        <w:rPr>
-          <w:rFonts w:ascii="Bahnschrift Light" w:hAnsi="Bahnschrift Light" w:cs="Arial"/>
-          <w:sz w:val="24"/>
-          <w:szCs w:val="24"/>
-          <w:lang w:val="es-ES"/>
-        </w:rPr>
-        <w:t>)</w:t>
-      </w:r>
-    </w:p>
-    <w:p>
-      <w:pPr>
-        <w:pStyle w:val="Sinespaciado"/>
-        <w:rPr>
-          <w:rFonts w:ascii="Bahnschrift Light" w:hAnsi="Bahnschrift Light" w:cs="Arial"/>
-          <w:sz w:val="24"/>
-          <w:szCs w:val="24"/>
-          <w:lang w:val="es-ES"/>
-        </w:rPr>
-      </w:pPr>
-    </w:p>
-    <w:p>
-      <w:pPr>
-        <w:pStyle w:val="Sinespaciado"/>
-        <w:rPr>
-          <w:rFonts w:ascii="Bahnschrift Light" w:hAnsi="Bahnschrift Light" w:cs="Arial"/>
-          <w:sz w:val="24"/>
-          <w:szCs w:val="24"/>
-          <w:lang w:val="es-ES"/>
-        </w:rPr>
-      </w:pPr>
-      <w:r>
-        <w:rPr>
-          <w:rFonts w:ascii="Bahnschrift Light" w:hAnsi="Bahnschrift Light" w:cs="Arial"/>
-          <w:sz w:val="24"/>
-          <w:szCs w:val="24"/>
-          <w:lang w:val="es-ES"/>
-        </w:rPr>
-        <w:t>Al analizar los fragmentos de código que no son de tiempo constante tenemos una complejidad en total de O(n) + O(n) + O(n)</w:t>
-      </w:r>
-      <w:r>
-        <w:rPr>
-          <w:rFonts w:ascii="Bahnschrift Light" w:hAnsi="Bahnschrift Light" w:cs="Arial"/>
-          <w:sz w:val="24"/>
-          <w:szCs w:val="24"/>
-          <w:lang w:val="es-ES"/>
-        </w:rPr>
-        <w:t xml:space="preserve"> + </w:t>
-      </w:r>
-      <w:r>
-        <w:rPr>
-          <w:rFonts w:ascii="Bahnschrift Light" w:hAnsi="Bahnschrift Light" w:cs="Arial"/>
-          <w:sz w:val="24"/>
-          <w:szCs w:val="24"/>
-          <w:lang w:val="es-ES"/>
-        </w:rPr>
-        <w:t>O(n)</w:t>
-      </w:r>
-      <w:r>
-        <w:rPr>
-          <w:rFonts w:ascii="Bahnschrift Light" w:hAnsi="Bahnschrift Light" w:cs="Arial"/>
-          <w:sz w:val="24"/>
-          <w:szCs w:val="24"/>
-          <w:lang w:val="es-ES"/>
-        </w:rPr>
-        <w:t xml:space="preserve"> + O</w:t>
-      </w:r>
-      <w:r>
-        <w:rPr>
-          <w:rFonts w:ascii="Bahnschrift Light" w:hAnsi="Bahnschrift Light" w:cs="Arial"/>
-          <w:sz w:val="24"/>
-          <w:szCs w:val="24"/>
-          <w:lang w:val="es-ES"/>
-        </w:rPr>
-        <w:t>(n^2)</w:t>
-      </w:r>
-      <w:r>
-        <w:rPr>
-          <w:rFonts w:ascii="Bahnschrift Light" w:hAnsi="Bahnschrift Light" w:cs="Arial"/>
-          <w:sz w:val="24"/>
-          <w:szCs w:val="24"/>
-          <w:lang w:val="es-ES"/>
-        </w:rPr>
-        <w:t xml:space="preserve"> </w:t>
-      </w:r>
-      <w:r>
-        <w:rPr>
-          <w:rFonts w:ascii="Bahnschrift Light" w:hAnsi="Bahnschrift Light" w:cs="Arial"/>
-          <w:sz w:val="24"/>
-          <w:szCs w:val="24"/>
-          <w:lang w:val="es-ES"/>
-        </w:rPr>
-        <w:t>+ O(</w:t>
-      </w:r>
-      <w:proofErr w:type="spellStart"/>
-      <w:r>
-        <w:rPr>
-          <w:rFonts w:ascii="Bahnschrift Light" w:hAnsi="Bahnschrift Light" w:cs="Arial"/>
-          <w:sz w:val="24"/>
-          <w:szCs w:val="24"/>
-          <w:lang w:val="es-ES"/>
-        </w:rPr>
-        <w:t>nlogn</w:t>
-      </w:r>
-      <w:proofErr w:type="spellEnd"/>
-      <w:r>
-        <w:rPr>
-          <w:rFonts w:ascii="Bahnschrift Light" w:hAnsi="Bahnschrift Light" w:cs="Arial"/>
-          <w:sz w:val="24"/>
-          <w:szCs w:val="24"/>
-          <w:lang w:val="es-ES"/>
-        </w:rPr>
-        <w:t xml:space="preserve">), la cual se puede reescribir como </w:t>
-      </w:r>
-      <w:proofErr w:type="gramStart"/>
-      <w:r>
-        <w:rPr>
-          <w:rFonts w:ascii="Bahnschrift Light" w:hAnsi="Bahnschrift Light" w:cs="Arial"/>
-          <w:sz w:val="24"/>
-          <w:szCs w:val="24"/>
-          <w:lang w:val="es-ES"/>
-        </w:rPr>
-        <w:t>O(</w:t>
-      </w:r>
-      <w:proofErr w:type="gramEnd"/>
-      <w:r>
-        <w:rPr>
-          <w:rFonts w:ascii="Bahnschrift Light" w:hAnsi="Bahnschrift Light" w:cs="Arial"/>
-          <w:sz w:val="24"/>
-          <w:szCs w:val="24"/>
-          <w:lang w:val="es-ES"/>
-        </w:rPr>
-        <w:t>n + n +</w:t>
-      </w:r>
-      <w:r>
-        <w:rPr>
-          <w:rFonts w:ascii="Bahnschrift Light" w:hAnsi="Bahnschrift Light" w:cs="Arial"/>
-          <w:sz w:val="24"/>
-          <w:szCs w:val="24"/>
-          <w:lang w:val="es-ES"/>
-        </w:rPr>
-        <w:t xml:space="preserve"> </w:t>
-      </w:r>
-      <w:r>
-        <w:rPr>
-          <w:rFonts w:ascii="Bahnschrift Light" w:hAnsi="Bahnschrift Light" w:cs="Arial"/>
-          <w:sz w:val="24"/>
-          <w:szCs w:val="24"/>
-          <w:lang w:val="es-ES"/>
-        </w:rPr>
-        <w:t>n</w:t>
-      </w:r>
-      <w:r>
-        <w:rPr>
-          <w:rFonts w:ascii="Bahnschrift Light" w:hAnsi="Bahnschrift Light" w:cs="Arial"/>
-          <w:sz w:val="24"/>
-          <w:szCs w:val="24"/>
-          <w:lang w:val="es-ES"/>
-        </w:rPr>
-        <w:t xml:space="preserve"> + n</w:t>
-      </w:r>
-      <w:r>
-        <w:rPr>
-          <w:rFonts w:ascii="Bahnschrift Light" w:hAnsi="Bahnschrift Light" w:cs="Arial"/>
-          <w:sz w:val="24"/>
-          <w:szCs w:val="24"/>
-          <w:lang w:val="es-ES"/>
-        </w:rPr>
-        <w:t xml:space="preserve"> +</w:t>
-      </w:r>
-      <w:proofErr w:type="spellStart"/>
-      <w:r>
-        <w:rPr>
-          <w:rFonts w:ascii="Bahnschrift Light" w:hAnsi="Bahnschrift Light" w:cs="Arial"/>
-          <w:sz w:val="24"/>
-          <w:szCs w:val="24"/>
-          <w:lang w:val="es-ES"/>
-        </w:rPr>
-        <w:t>nlogn</w:t>
-      </w:r>
-      <w:proofErr w:type="spellEnd"/>
-      <w:r>
-        <w:rPr>
-          <w:rFonts w:ascii="Bahnschrift Light" w:hAnsi="Bahnschrift Light" w:cs="Arial"/>
-          <w:sz w:val="24"/>
-          <w:szCs w:val="24"/>
-          <w:lang w:val="es-ES"/>
-        </w:rPr>
-        <w:t>), operándose, O(</w:t>
-      </w:r>
-      <w:r>
-        <w:rPr>
-          <w:rFonts w:ascii="Bahnschrift Light" w:hAnsi="Bahnschrift Light" w:cs="Arial"/>
-          <w:sz w:val="24"/>
-          <w:szCs w:val="24"/>
-          <w:lang w:val="es-ES"/>
-        </w:rPr>
-        <w:t>4</w:t>
-      </w:r>
-      <w:r>
-        <w:rPr>
-          <w:rFonts w:ascii="Bahnschrift Light" w:hAnsi="Bahnschrift Light" w:cs="Arial"/>
-          <w:sz w:val="24"/>
-          <w:szCs w:val="24"/>
-          <w:lang w:val="es-ES"/>
-        </w:rPr>
-        <w:t xml:space="preserve">n </w:t>
-      </w:r>
-      <w:r>
-        <w:rPr>
-          <w:rFonts w:ascii="Bahnschrift Light" w:hAnsi="Bahnschrift Light" w:cs="Arial"/>
-          <w:sz w:val="24"/>
-          <w:szCs w:val="24"/>
-          <w:lang w:val="es-ES"/>
-        </w:rPr>
-        <w:t xml:space="preserve">+ </w:t>
-      </w:r>
-      <w:r>
-        <w:rPr>
-          <w:rFonts w:ascii="Bahnschrift Light" w:hAnsi="Bahnschrift Light" w:cs="Arial"/>
-          <w:sz w:val="24"/>
-          <w:szCs w:val="24"/>
-          <w:lang w:val="es-ES"/>
-        </w:rPr>
-        <w:t>n^2</w:t>
-      </w:r>
-      <w:r>
-        <w:rPr>
-          <w:rFonts w:ascii="Bahnschrift Light" w:hAnsi="Bahnschrift Light" w:cs="Arial"/>
-          <w:sz w:val="24"/>
-          <w:szCs w:val="24"/>
-          <w:lang w:val="es-ES"/>
-        </w:rPr>
-        <w:t xml:space="preserve"> </w:t>
-      </w:r>
-      <w:r>
-        <w:rPr>
-          <w:rFonts w:ascii="Bahnschrift Light" w:hAnsi="Bahnschrift Light" w:cs="Arial"/>
-          <w:sz w:val="24"/>
-          <w:szCs w:val="24"/>
-          <w:lang w:val="es-ES"/>
-        </w:rPr>
-        <w:t xml:space="preserve">+ </w:t>
-      </w:r>
-      <w:proofErr w:type="spellStart"/>
-      <w:r>
-        <w:rPr>
-          <w:rFonts w:ascii="Bahnschrift Light" w:hAnsi="Bahnschrift Light" w:cs="Arial"/>
-          <w:sz w:val="24"/>
-          <w:szCs w:val="24"/>
-          <w:lang w:val="es-ES"/>
-        </w:rPr>
-        <w:t>nlogn</w:t>
-      </w:r>
-      <w:proofErr w:type="spellEnd"/>
-      <w:r>
-        <w:rPr>
-          <w:rFonts w:ascii="Bahnschrift Light" w:hAnsi="Bahnschrift Light" w:cs="Arial"/>
-          <w:sz w:val="24"/>
-          <w:szCs w:val="24"/>
-          <w:lang w:val="es-ES"/>
-        </w:rPr>
-        <w:t>), las constantes se omiten, O(n+</w:t>
-      </w:r>
-      <w:r>
-        <w:rPr>
-          <w:rFonts w:ascii="Bahnschrift Light" w:hAnsi="Bahnschrift Light" w:cs="Arial"/>
-          <w:sz w:val="24"/>
-          <w:szCs w:val="24"/>
-          <w:lang w:val="es-ES"/>
-        </w:rPr>
-        <w:t xml:space="preserve"> </w:t>
-      </w:r>
-      <w:r>
-        <w:rPr>
-          <w:rFonts w:ascii="Bahnschrift Light" w:hAnsi="Bahnschrift Light" w:cs="Arial"/>
-          <w:sz w:val="24"/>
-          <w:szCs w:val="24"/>
-          <w:lang w:val="es-ES"/>
-        </w:rPr>
-        <w:t>n^2</w:t>
-      </w:r>
-      <w:r>
-        <w:rPr>
-          <w:rFonts w:ascii="Bahnschrift Light" w:hAnsi="Bahnschrift Light" w:cs="Arial"/>
-          <w:sz w:val="24"/>
-          <w:szCs w:val="24"/>
-          <w:lang w:val="es-ES"/>
-        </w:rPr>
-        <w:t xml:space="preserve"> + </w:t>
-      </w:r>
-      <w:proofErr w:type="spellStart"/>
-      <w:r>
-        <w:rPr>
-          <w:rFonts w:ascii="Bahnschrift Light" w:hAnsi="Bahnschrift Light" w:cs="Arial"/>
-          <w:sz w:val="24"/>
-          <w:szCs w:val="24"/>
-          <w:lang w:val="es-ES"/>
-        </w:rPr>
-        <w:t>nlogn</w:t>
-      </w:r>
-      <w:proofErr w:type="spellEnd"/>
-      <w:r>
-        <w:rPr>
-          <w:rFonts w:ascii="Bahnschrift Light" w:hAnsi="Bahnschrift Light" w:cs="Arial"/>
-          <w:sz w:val="24"/>
-          <w:szCs w:val="24"/>
-          <w:lang w:val="es-ES"/>
-        </w:rPr>
-        <w:t xml:space="preserve">) y en la suma de complejidades se deja el termino mayor, concluyendo que la complejidad es O(n^2), debida a </w:t>
-      </w:r>
-      <w:r>
-        <w:rPr>
-          <w:rFonts w:ascii="Bahnschrift Light" w:hAnsi="Bahnschrift Light" w:cs="Arial"/>
-          <w:sz w:val="24"/>
-          <w:szCs w:val="24"/>
-          <w:lang w:val="es-ES"/>
-        </w:rPr>
-        <w:t>un ciclo O(n) dentro de otro ciclo O(n).</w:t>
-      </w:r>
-    </w:p>
-    <w:p>
-      <w:pPr>
-        <w:pStyle w:val="Sinespaciado"/>
-        <w:rPr>
-          <w:rFonts w:ascii="Bahnschrift Light" w:hAnsi="Bahnschrift Light" w:cs="Arial"/>
-          <w:sz w:val="24"/>
-          <w:szCs w:val="24"/>
-          <w:lang w:val="es-ES"/>
-        </w:rPr>
-      </w:pPr>
-    </w:p>
-    <w:p>
-      <w:pPr>
-        <w:pStyle w:val="Sinespaciado"/>
-        <w:rPr>
-          <w:rFonts w:ascii="Arial" w:eastAsia="Yu Mincho" w:hAnsi="Arial" w:cs="Arial" w:hint="eastAsia"/>
+        <w:t>O(nlogn)</w:t>
+      </w:r>
+    </w:p>
+    <w:p>
+      <w:pPr>
+        <w:pStyle w:val="Sinespaciado"/>
+        <w:rPr>
+          <w:rFonts w:ascii="Bahnschrift Light" w:hAnsi="Bahnschrift Light" w:cs="Arial"/>
+          <w:sz w:val="24"/>
+          <w:szCs w:val="24"/>
+          <w:lang w:val="es-ES"/>
+        </w:rPr>
+      </w:pPr>
+    </w:p>
+    <w:p>
+      <w:pPr>
+        <w:pStyle w:val="Sinespaciado"/>
+        <w:rPr>
+          <w:rFonts w:ascii="Bahnschrift Light" w:hAnsi="Bahnschrift Light" w:cs="Arial"/>
+          <w:sz w:val="24"/>
+          <w:szCs w:val="24"/>
+          <w:lang w:val="es-ES"/>
+        </w:rPr>
+      </w:pPr>
+      <w:r>
+        <w:rPr>
+          <w:rFonts w:ascii="Bahnschrift Light" w:hAnsi="Bahnschrift Light" w:cs="Arial"/>
+          <w:sz w:val="24"/>
+          <w:szCs w:val="24"/>
+          <w:lang w:val="es-ES"/>
+        </w:rPr>
+        <w:t>Al analizar los fragmentos de código que no son de tiempo constante tenemos una complejidad en total de O(n) + O(n) + O(n) + O(n) + O(n^2) + O(nlogn), la cual se puede reescribir como O(n + n + n + n +nlogn), operándose, O(4n + n^2 + nlogn), las constantes se omiten, O(n+ n^2 + nlogn) y en la suma de complejidades se deja el termino mayor, concluyendo que la complejidad es O(n^2), debida a un ciclo O(n) dentro de otro ciclo O(n).</w:t>
+      </w:r>
+    </w:p>
+    <w:p>
+      <w:pPr>
+        <w:pStyle w:val="Sinespaciado"/>
+        <w:rPr>
+          <w:rFonts w:ascii="Bahnschrift Light" w:hAnsi="Bahnschrift Light" w:cs="Arial"/>
+          <w:sz w:val="24"/>
+          <w:szCs w:val="24"/>
+          <w:lang w:val="es-ES"/>
+        </w:rPr>
+      </w:pPr>
+    </w:p>
+    <w:p>
+      <w:pPr>
+        <w:pStyle w:val="Sinespaciado"/>
+        <w:rPr>
+          <w:rFonts w:ascii="Arial" w:eastAsia="Yu Mincho" w:hAnsi="Arial" w:cs="Arial"/>
           <w:sz w:val="24"/>
           <w:szCs w:val="24"/>
           <w:lang w:val="es-ES" w:eastAsia="ja-JP"/>
@@ -3284,6 +2832,7 @@
           <w:rFonts w:ascii="Bahnschrift Light" w:hAnsi="Bahnschrift Light"/>
           <w:b/>
           <w:bCs/>
+          <w:noProof/>
           <w:color w:val="767171" w:themeColor="background2" w:themeShade="80"/>
           <w:sz w:val="32"/>
           <w:szCs w:val="32"/>
@@ -3379,6 +2928,7 @@
       <w:r>
         <w:rPr>
           <w:rFonts w:ascii="Bahnschrift Light" w:hAnsi="Bahnschrift Light"/>
+          <w:noProof/>
           <w:sz w:val="24"/>
           <w:szCs w:val="24"/>
           <w:lang w:val="es-ES"/>
@@ -3462,6 +3012,7 @@
       <w:r>
         <w:rPr>
           <w:rFonts w:ascii="Bahnschrift Light" w:hAnsi="Bahnschrift Light"/>
+          <w:noProof/>
           <w:sz w:val="24"/>
           <w:szCs w:val="24"/>
           <w:lang w:val="es-ES"/>
@@ -3545,6 +3096,7 @@
       <w:r>
         <w:rPr>
           <w:rFonts w:ascii="Bahnschrift Light" w:hAnsi="Bahnschrift Light"/>
+          <w:noProof/>
           <w:sz w:val="24"/>
           <w:szCs w:val="24"/>
           <w:lang w:val="es-ES"/>
@@ -3628,6 +3180,7 @@
       <w:r>
         <w:rPr>
           <w:rFonts w:ascii="Bahnschrift Light" w:hAnsi="Bahnschrift Light"/>
+          <w:noProof/>
           <w:sz w:val="24"/>
           <w:szCs w:val="24"/>
           <w:lang w:val="es-ES"/>
@@ -3715,176 +3268,38 @@
           <w:szCs w:val="24"/>
           <w:lang w:val="es-ES"/>
         </w:rPr>
-        <w:t>O(</w:t>
-      </w:r>
-      <w:proofErr w:type="spellStart"/>
-      <w:r>
-        <w:rPr>
-          <w:rFonts w:ascii="Bahnschrift Light" w:hAnsi="Bahnschrift Light"/>
-          <w:sz w:val="24"/>
-          <w:szCs w:val="24"/>
-          <w:lang w:val="es-ES"/>
-        </w:rPr>
-        <w:t>nlogn</w:t>
-      </w:r>
-      <w:proofErr w:type="spellEnd"/>
-      <w:r>
-        <w:rPr>
-          <w:rFonts w:ascii="Bahnschrift Light" w:hAnsi="Bahnschrift Light"/>
-          <w:sz w:val="24"/>
-          <w:szCs w:val="24"/>
-          <w:lang w:val="es-ES"/>
-        </w:rPr>
-        <w:t>)</w:t>
-      </w:r>
-    </w:p>
-    <w:p>
-      <w:pPr>
-        <w:pStyle w:val="Sinespaciado"/>
-        <w:rPr>
-          <w:rFonts w:ascii="Bahnschrift Light" w:hAnsi="Bahnschrift Light"/>
-          <w:sz w:val="24"/>
-          <w:szCs w:val="24"/>
-          <w:lang w:val="es-ES"/>
-        </w:rPr>
-      </w:pPr>
-    </w:p>
-    <w:p>
-      <w:pPr>
-        <w:pStyle w:val="Sinespaciado"/>
-        <w:rPr>
-          <w:rFonts w:ascii="Bahnschrift Light" w:hAnsi="Bahnschrift Light" w:cs="Arial"/>
-          <w:sz w:val="24"/>
-          <w:szCs w:val="24"/>
-          <w:lang w:val="es-ES"/>
-        </w:rPr>
-      </w:pPr>
-      <w:r>
-        <w:rPr>
-          <w:rFonts w:ascii="Bahnschrift Light" w:hAnsi="Bahnschrift Light" w:cs="Arial"/>
-          <w:sz w:val="24"/>
-          <w:szCs w:val="24"/>
-          <w:lang w:val="es-ES"/>
-        </w:rPr>
-        <w:t>Al analizar los fragmentos de código que no son de tiempo constante tenemos una complejidad en total de O(n) + O(n) + O(n) + O(n^2) + O(</w:t>
-      </w:r>
-      <w:proofErr w:type="spellStart"/>
-      <w:r>
-        <w:rPr>
-          <w:rFonts w:ascii="Bahnschrift Light" w:hAnsi="Bahnschrift Light" w:cs="Arial"/>
-          <w:sz w:val="24"/>
-          <w:szCs w:val="24"/>
-          <w:lang w:val="es-ES"/>
-        </w:rPr>
-        <w:t>nlogn</w:t>
-      </w:r>
-      <w:proofErr w:type="spellEnd"/>
-      <w:r>
-        <w:rPr>
-          <w:rFonts w:ascii="Bahnschrift Light" w:hAnsi="Bahnschrift Light" w:cs="Arial"/>
-          <w:sz w:val="24"/>
-          <w:szCs w:val="24"/>
-          <w:lang w:val="es-ES"/>
-        </w:rPr>
-        <w:t xml:space="preserve">), la cual se puede reescribir como </w:t>
-      </w:r>
-      <w:proofErr w:type="gramStart"/>
-      <w:r>
-        <w:rPr>
-          <w:rFonts w:ascii="Bahnschrift Light" w:hAnsi="Bahnschrift Light" w:cs="Arial"/>
-          <w:sz w:val="24"/>
-          <w:szCs w:val="24"/>
-          <w:lang w:val="es-ES"/>
-        </w:rPr>
-        <w:t>O(</w:t>
-      </w:r>
-      <w:proofErr w:type="gramEnd"/>
-      <w:r>
-        <w:rPr>
-          <w:rFonts w:ascii="Bahnschrift Light" w:hAnsi="Bahnschrift Light" w:cs="Arial"/>
-          <w:sz w:val="24"/>
-          <w:szCs w:val="24"/>
-          <w:lang w:val="es-ES"/>
-        </w:rPr>
-        <w:t>n + n + n +</w:t>
-      </w:r>
-      <w:proofErr w:type="spellStart"/>
-      <w:r>
-        <w:rPr>
-          <w:rFonts w:ascii="Bahnschrift Light" w:hAnsi="Bahnschrift Light" w:cs="Arial"/>
-          <w:sz w:val="24"/>
-          <w:szCs w:val="24"/>
-          <w:lang w:val="es-ES"/>
-        </w:rPr>
-        <w:t>nlogn</w:t>
-      </w:r>
-      <w:proofErr w:type="spellEnd"/>
-      <w:r>
-        <w:rPr>
-          <w:rFonts w:ascii="Bahnschrift Light" w:hAnsi="Bahnschrift Light" w:cs="Arial"/>
-          <w:sz w:val="24"/>
-          <w:szCs w:val="24"/>
-          <w:lang w:val="es-ES"/>
-        </w:rPr>
-        <w:t>), operándose, O(</w:t>
-      </w:r>
-      <w:r>
-        <w:rPr>
-          <w:rFonts w:ascii="Bahnschrift Light" w:hAnsi="Bahnschrift Light" w:cs="Arial"/>
-          <w:sz w:val="24"/>
-          <w:szCs w:val="24"/>
-          <w:lang w:val="es-ES"/>
-        </w:rPr>
-        <w:t>3</w:t>
-      </w:r>
-      <w:r>
-        <w:rPr>
-          <w:rFonts w:ascii="Bahnschrift Light" w:hAnsi="Bahnschrift Light" w:cs="Arial"/>
-          <w:sz w:val="24"/>
-          <w:szCs w:val="24"/>
-          <w:lang w:val="es-ES"/>
-        </w:rPr>
-        <w:t xml:space="preserve">n + n^2 + </w:t>
-      </w:r>
-      <w:proofErr w:type="spellStart"/>
-      <w:r>
-        <w:rPr>
-          <w:rFonts w:ascii="Bahnschrift Light" w:hAnsi="Bahnschrift Light" w:cs="Arial"/>
-          <w:sz w:val="24"/>
-          <w:szCs w:val="24"/>
-          <w:lang w:val="es-ES"/>
-        </w:rPr>
-        <w:t>nlogn</w:t>
-      </w:r>
-      <w:proofErr w:type="spellEnd"/>
-      <w:r>
-        <w:rPr>
-          <w:rFonts w:ascii="Bahnschrift Light" w:hAnsi="Bahnschrift Light" w:cs="Arial"/>
-          <w:sz w:val="24"/>
-          <w:szCs w:val="24"/>
-          <w:lang w:val="es-ES"/>
-        </w:rPr>
-        <w:t xml:space="preserve">), las constantes se omiten, O(n+ n^2 + </w:t>
-      </w:r>
-      <w:proofErr w:type="spellStart"/>
-      <w:r>
-        <w:rPr>
-          <w:rFonts w:ascii="Bahnschrift Light" w:hAnsi="Bahnschrift Light" w:cs="Arial"/>
-          <w:sz w:val="24"/>
-          <w:szCs w:val="24"/>
-          <w:lang w:val="es-ES"/>
-        </w:rPr>
-        <w:t>nlogn</w:t>
-      </w:r>
-      <w:proofErr w:type="spellEnd"/>
-      <w:r>
-        <w:rPr>
-          <w:rFonts w:ascii="Bahnschrift Light" w:hAnsi="Bahnschrift Light" w:cs="Arial"/>
-          <w:sz w:val="24"/>
-          <w:szCs w:val="24"/>
-          <w:lang w:val="es-ES"/>
-        </w:rPr>
-        <w:t>) y en la suma de complejidades se deja el termino mayor, concluyendo que la complejidad es O(n^2), debida a un ciclo O(n) dentro de otro ciclo O(n).</w:t>
+        <w:t>O(nlogn)</w:t>
+      </w:r>
+    </w:p>
+    <w:p>
+      <w:pPr>
+        <w:pStyle w:val="Sinespaciado"/>
+        <w:rPr>
+          <w:rFonts w:ascii="Bahnschrift Light" w:hAnsi="Bahnschrift Light"/>
+          <w:sz w:val="24"/>
+          <w:szCs w:val="24"/>
+          <w:lang w:val="es-ES"/>
+        </w:rPr>
+      </w:pPr>
+    </w:p>
+    <w:p>
+      <w:pPr>
+        <w:pStyle w:val="Sinespaciado"/>
+        <w:rPr>
+          <w:rFonts w:ascii="Bahnschrift Light" w:hAnsi="Bahnschrift Light" w:cs="Arial"/>
+          <w:sz w:val="24"/>
+          <w:szCs w:val="24"/>
+          <w:lang w:val="es-ES"/>
+        </w:rPr>
+      </w:pPr>
+      <w:r>
+        <w:rPr>
+          <w:rFonts w:ascii="Bahnschrift Light" w:hAnsi="Bahnschrift Light" w:cs="Arial"/>
+          <w:sz w:val="24"/>
+          <w:szCs w:val="24"/>
+          <w:lang w:val="es-ES"/>
+        </w:rPr>
+        <w:t>Al analizar los fragmentos de código que no son de tiempo constante tenemos una complejidad en total de O(n) + O(n) + O(n) + O(n^2) + O(nlogn), la cual se puede reescribir como O(n + n + n +nlogn), operándose, O(3n + n^2 + nlogn), las constantes se omiten, O(n+ n^2 + nlogn) y en la suma de complejidades se deja el termino mayor, concluyendo que la complejidad es O(n^2), debida a un ciclo O(n) dentro de otro ciclo O(n).</w:t>
       </w:r>
     </w:p>
     <w:p>
@@ -4268,16 +3683,16 @@
           <w:szCs w:val="32"/>
         </w:rPr>
         <w:drawing>
-          <wp:anchor distT="0" distB="0" distL="114300" distR="114300" simplePos="0" relativeHeight="251678720" behindDoc="0" locked="0" layoutInCell="1" allowOverlap="1" wp14:anchorId="0F3FC803" wp14:editId="279871CB">
+          <wp:anchor distT="0" distB="0" distL="114300" distR="114300" simplePos="0" relativeHeight="251678720" behindDoc="0" locked="0" layoutInCell="1" allowOverlap="1" wp14:anchorId="0F3FC803" wp14:editId="699578CA">
             <wp:simplePos x="0" y="0"/>
             <wp:positionH relativeFrom="margin">
-              <wp:align>left</wp:align>
+              <wp:posOffset>-91440</wp:posOffset>
             </wp:positionH>
             <wp:positionV relativeFrom="margin">
               <wp:posOffset>419100</wp:posOffset>
             </wp:positionV>
-            <wp:extent cx="95250" cy="10515600"/>
-            <wp:effectExtent l="0" t="0" r="0" b="0"/>
+            <wp:extent cx="45085" cy="5083175"/>
+            <wp:effectExtent l="0" t="0" r="0" b="3175"/>
             <wp:wrapSquare wrapText="bothSides"/>
             <wp:docPr id="13" name="Imagen 13"/>
             <wp:cNvGraphicFramePr>
@@ -4306,7 +3721,7 @@
                   <pic:spPr bwMode="auto">
                     <a:xfrm>
                       <a:off x="0" y="0"/>
-                      <a:ext cx="95250" cy="10515600"/>
+                      <a:ext cx="45085" cy="5083175"/>
                     </a:xfrm>
                     <a:prstGeom prst="rect">
                       <a:avLst/>
@@ -4363,611 +3778,670 @@
         <w:pStyle w:val="Sinespaciado"/>
         <w:rPr>
           <w:rFonts w:ascii="Bahnschrift Light" w:hAnsi="Bahnschrift Light"/>
-          <w:color w:val="767171" w:themeColor="background2" w:themeShade="80"/>
-          <w:sz w:val="24"/>
-          <w:szCs w:val="24"/>
-          <w:lang w:val="es-CO"/>
-        </w:rPr>
-      </w:pPr>
-    </w:p>
-    <w:p>
-      <w:pPr>
-        <w:pStyle w:val="Sinespaciado"/>
-        <w:rPr>
-          <w:rFonts w:ascii="Bahnschrift Light" w:hAnsi="Bahnschrift Light"/>
-          <w:b/>
-          <w:bCs/>
-          <w:color w:val="767171" w:themeColor="background2" w:themeShade="80"/>
-          <w:sz w:val="32"/>
-          <w:szCs w:val="32"/>
-          <w:lang w:val="es-ES"/>
-        </w:rPr>
-      </w:pPr>
-    </w:p>
-    <w:p>
-      <w:pPr>
-        <w:pStyle w:val="Sinespaciado"/>
-        <w:rPr>
-          <w:rFonts w:ascii="Bahnschrift Light" w:hAnsi="Bahnschrift Light"/>
-          <w:b/>
-          <w:bCs/>
-          <w:color w:val="767171" w:themeColor="background2" w:themeShade="80"/>
-          <w:sz w:val="32"/>
-          <w:szCs w:val="32"/>
-          <w:lang w:val="es-ES"/>
-        </w:rPr>
-      </w:pPr>
-    </w:p>
-    <w:p>
-      <w:pPr>
-        <w:pStyle w:val="Sinespaciado"/>
-        <w:rPr>
-          <w:rFonts w:ascii="Bahnschrift Light" w:hAnsi="Bahnschrift Light"/>
-          <w:b/>
-          <w:bCs/>
-          <w:color w:val="767171" w:themeColor="background2" w:themeShade="80"/>
-          <w:sz w:val="32"/>
-          <w:szCs w:val="32"/>
-          <w:lang w:val="es-ES"/>
-        </w:rPr>
-      </w:pPr>
-    </w:p>
-    <w:p>
-      <w:pPr>
-        <w:pStyle w:val="Sinespaciado"/>
-        <w:rPr>
-          <w:rFonts w:ascii="Bahnschrift Light" w:hAnsi="Bahnschrift Light"/>
-          <w:b/>
-          <w:bCs/>
-          <w:color w:val="767171" w:themeColor="background2" w:themeShade="80"/>
-          <w:sz w:val="32"/>
-          <w:szCs w:val="32"/>
-          <w:lang w:val="es-ES"/>
-        </w:rPr>
-      </w:pPr>
-    </w:p>
-    <w:p>
-      <w:pPr>
-        <w:pStyle w:val="Sinespaciado"/>
-        <w:rPr>
-          <w:rFonts w:ascii="Bahnschrift Light" w:hAnsi="Bahnschrift Light"/>
-          <w:b/>
-          <w:bCs/>
-          <w:color w:val="767171" w:themeColor="background2" w:themeShade="80"/>
-          <w:sz w:val="32"/>
-          <w:szCs w:val="32"/>
-          <w:lang w:val="es-ES"/>
-        </w:rPr>
-      </w:pPr>
-    </w:p>
-    <w:p>
-      <w:pPr>
-        <w:pStyle w:val="Sinespaciado"/>
-        <w:rPr>
-          <w:rFonts w:ascii="Bahnschrift Light" w:hAnsi="Bahnschrift Light"/>
-          <w:b/>
-          <w:bCs/>
-          <w:color w:val="767171" w:themeColor="background2" w:themeShade="80"/>
-          <w:sz w:val="32"/>
-          <w:szCs w:val="32"/>
-          <w:lang w:val="es-ES"/>
-        </w:rPr>
-      </w:pPr>
-    </w:p>
-    <w:p>
-      <w:pPr>
-        <w:pStyle w:val="Sinespaciado"/>
-        <w:rPr>
-          <w:rFonts w:ascii="Bahnschrift Light" w:hAnsi="Bahnschrift Light"/>
-          <w:b/>
-          <w:bCs/>
-          <w:color w:val="767171" w:themeColor="background2" w:themeShade="80"/>
-          <w:sz w:val="32"/>
-          <w:szCs w:val="32"/>
-          <w:lang w:val="es-ES"/>
-        </w:rPr>
-      </w:pPr>
-    </w:p>
-    <w:p>
-      <w:pPr>
-        <w:pStyle w:val="Sinespaciado"/>
-        <w:rPr>
-          <w:rFonts w:ascii="Bahnschrift Light" w:hAnsi="Bahnschrift Light"/>
-          <w:b/>
-          <w:bCs/>
-          <w:color w:val="767171" w:themeColor="background2" w:themeShade="80"/>
-          <w:sz w:val="32"/>
-          <w:szCs w:val="32"/>
-          <w:lang w:val="es-ES"/>
-        </w:rPr>
-      </w:pPr>
-    </w:p>
-    <w:p>
-      <w:pPr>
-        <w:pStyle w:val="Sinespaciado"/>
-        <w:rPr>
-          <w:rFonts w:ascii="Bahnschrift Light" w:hAnsi="Bahnschrift Light"/>
-          <w:b/>
-          <w:bCs/>
-          <w:color w:val="767171" w:themeColor="background2" w:themeShade="80"/>
-          <w:sz w:val="32"/>
-          <w:szCs w:val="32"/>
-          <w:lang w:val="es-ES"/>
-        </w:rPr>
-      </w:pPr>
-    </w:p>
-    <w:p>
-      <w:pPr>
-        <w:pStyle w:val="Sinespaciado"/>
-        <w:rPr>
-          <w:rFonts w:ascii="Bahnschrift Light" w:hAnsi="Bahnschrift Light"/>
-          <w:b/>
-          <w:bCs/>
-          <w:color w:val="767171" w:themeColor="background2" w:themeShade="80"/>
-          <w:sz w:val="32"/>
-          <w:szCs w:val="32"/>
-          <w:lang w:val="es-ES"/>
-        </w:rPr>
-      </w:pPr>
-    </w:p>
-    <w:p>
-      <w:pPr>
-        <w:pStyle w:val="Sinespaciado"/>
-        <w:rPr>
-          <w:rFonts w:ascii="Bahnschrift Light" w:hAnsi="Bahnschrift Light"/>
-          <w:b/>
-          <w:bCs/>
-          <w:color w:val="767171" w:themeColor="background2" w:themeShade="80"/>
-          <w:sz w:val="32"/>
-          <w:szCs w:val="32"/>
-          <w:lang w:val="es-ES"/>
-        </w:rPr>
-      </w:pPr>
-    </w:p>
-    <w:p>
-      <w:pPr>
-        <w:pStyle w:val="Sinespaciado"/>
-        <w:rPr>
-          <w:rFonts w:ascii="Bahnschrift Light" w:hAnsi="Bahnschrift Light"/>
-          <w:b/>
-          <w:bCs/>
-          <w:color w:val="767171" w:themeColor="background2" w:themeShade="80"/>
-          <w:sz w:val="32"/>
-          <w:szCs w:val="32"/>
-          <w:lang w:val="es-ES"/>
-        </w:rPr>
-      </w:pPr>
-    </w:p>
-    <w:p>
-      <w:pPr>
-        <w:pStyle w:val="Sinespaciado"/>
-        <w:rPr>
-          <w:rFonts w:ascii="Bahnschrift Light" w:hAnsi="Bahnschrift Light"/>
-          <w:b/>
-          <w:bCs/>
-          <w:color w:val="767171" w:themeColor="background2" w:themeShade="80"/>
-          <w:sz w:val="32"/>
-          <w:szCs w:val="32"/>
-          <w:lang w:val="es-ES"/>
-        </w:rPr>
-      </w:pPr>
-    </w:p>
-    <w:p>
-      <w:pPr>
-        <w:pStyle w:val="Sinespaciado"/>
-        <w:rPr>
-          <w:rFonts w:ascii="Bahnschrift Light" w:hAnsi="Bahnschrift Light"/>
-          <w:b/>
-          <w:bCs/>
-          <w:color w:val="767171" w:themeColor="background2" w:themeShade="80"/>
-          <w:sz w:val="32"/>
-          <w:szCs w:val="32"/>
-          <w:lang w:val="es-ES"/>
-        </w:rPr>
-      </w:pPr>
-    </w:p>
-    <w:p>
-      <w:pPr>
-        <w:pStyle w:val="Sinespaciado"/>
-        <w:rPr>
-          <w:rFonts w:ascii="Bahnschrift Light" w:hAnsi="Bahnschrift Light"/>
-          <w:b/>
-          <w:bCs/>
-          <w:color w:val="767171" w:themeColor="background2" w:themeShade="80"/>
-          <w:sz w:val="32"/>
-          <w:szCs w:val="32"/>
-          <w:lang w:val="es-ES"/>
-        </w:rPr>
-      </w:pPr>
-    </w:p>
-    <w:p>
-      <w:pPr>
-        <w:pStyle w:val="Sinespaciado"/>
-        <w:rPr>
-          <w:rFonts w:ascii="Bahnschrift Light" w:hAnsi="Bahnschrift Light"/>
-          <w:b/>
-          <w:bCs/>
-          <w:color w:val="767171" w:themeColor="background2" w:themeShade="80"/>
-          <w:sz w:val="32"/>
-          <w:szCs w:val="32"/>
-          <w:lang w:val="es-ES"/>
-        </w:rPr>
-      </w:pPr>
-    </w:p>
-    <w:p>
-      <w:pPr>
-        <w:pStyle w:val="Sinespaciado"/>
-        <w:rPr>
-          <w:rFonts w:ascii="Bahnschrift Light" w:hAnsi="Bahnschrift Light"/>
-          <w:b/>
-          <w:bCs/>
-          <w:color w:val="767171" w:themeColor="background2" w:themeShade="80"/>
-          <w:sz w:val="32"/>
-          <w:szCs w:val="32"/>
-          <w:lang w:val="es-ES"/>
-        </w:rPr>
-      </w:pPr>
-    </w:p>
-    <w:p>
-      <w:pPr>
-        <w:pStyle w:val="Sinespaciado"/>
-        <w:rPr>
-          <w:rFonts w:ascii="Bahnschrift Light" w:hAnsi="Bahnschrift Light"/>
-          <w:b/>
-          <w:bCs/>
-          <w:color w:val="767171" w:themeColor="background2" w:themeShade="80"/>
-          <w:sz w:val="32"/>
-          <w:szCs w:val="32"/>
-          <w:lang w:val="es-ES"/>
-        </w:rPr>
-      </w:pPr>
-    </w:p>
-    <w:p>
-      <w:pPr>
-        <w:pStyle w:val="Sinespaciado"/>
-        <w:rPr>
-          <w:rFonts w:ascii="Bahnschrift Light" w:hAnsi="Bahnschrift Light"/>
-          <w:b/>
-          <w:bCs/>
-          <w:color w:val="767171" w:themeColor="background2" w:themeShade="80"/>
-          <w:sz w:val="32"/>
-          <w:szCs w:val="32"/>
-          <w:lang w:val="es-ES"/>
-        </w:rPr>
-      </w:pPr>
-    </w:p>
-    <w:p>
-      <w:pPr>
-        <w:pStyle w:val="Sinespaciado"/>
-        <w:rPr>
-          <w:rFonts w:ascii="Bahnschrift Light" w:hAnsi="Bahnschrift Light"/>
-          <w:b/>
-          <w:bCs/>
-          <w:color w:val="767171" w:themeColor="background2" w:themeShade="80"/>
-          <w:sz w:val="32"/>
-          <w:szCs w:val="32"/>
-          <w:lang w:val="es-ES"/>
-        </w:rPr>
-      </w:pPr>
-    </w:p>
-    <w:p>
-      <w:pPr>
-        <w:pStyle w:val="Sinespaciado"/>
-        <w:rPr>
-          <w:rFonts w:ascii="Bahnschrift Light" w:hAnsi="Bahnschrift Light"/>
-          <w:b/>
-          <w:bCs/>
-          <w:color w:val="767171" w:themeColor="background2" w:themeShade="80"/>
-          <w:sz w:val="32"/>
-          <w:szCs w:val="32"/>
-          <w:lang w:val="es-ES"/>
-        </w:rPr>
-      </w:pPr>
-    </w:p>
-    <w:p>
-      <w:pPr>
-        <w:pStyle w:val="Sinespaciado"/>
-        <w:rPr>
-          <w:rFonts w:ascii="Bahnschrift Light" w:hAnsi="Bahnschrift Light"/>
-          <w:b/>
-          <w:bCs/>
-          <w:color w:val="767171" w:themeColor="background2" w:themeShade="80"/>
-          <w:sz w:val="32"/>
-          <w:szCs w:val="32"/>
-          <w:lang w:val="es-ES"/>
-        </w:rPr>
-      </w:pPr>
-    </w:p>
-    <w:p>
-      <w:pPr>
-        <w:pStyle w:val="Sinespaciado"/>
-        <w:rPr>
-          <w:rFonts w:ascii="Bahnschrift Light" w:hAnsi="Bahnschrift Light"/>
-          <w:b/>
-          <w:bCs/>
-          <w:color w:val="767171" w:themeColor="background2" w:themeShade="80"/>
-          <w:sz w:val="32"/>
-          <w:szCs w:val="32"/>
-          <w:lang w:val="es-ES"/>
-        </w:rPr>
-      </w:pPr>
-    </w:p>
-    <w:p>
-      <w:pPr>
-        <w:pStyle w:val="Sinespaciado"/>
-        <w:rPr>
-          <w:rFonts w:ascii="Bahnschrift Light" w:hAnsi="Bahnschrift Light"/>
-          <w:b/>
-          <w:bCs/>
-          <w:color w:val="767171" w:themeColor="background2" w:themeShade="80"/>
-          <w:sz w:val="32"/>
-          <w:szCs w:val="32"/>
-          <w:lang w:val="es-ES"/>
-        </w:rPr>
-      </w:pPr>
-    </w:p>
-    <w:p>
-      <w:pPr>
-        <w:pStyle w:val="Sinespaciado"/>
-        <w:rPr>
-          <w:rFonts w:ascii="Bahnschrift Light" w:hAnsi="Bahnschrift Light"/>
-          <w:b/>
-          <w:bCs/>
-          <w:color w:val="767171" w:themeColor="background2" w:themeShade="80"/>
-          <w:sz w:val="32"/>
-          <w:szCs w:val="32"/>
-          <w:lang w:val="es-ES"/>
-        </w:rPr>
-      </w:pPr>
-    </w:p>
-    <w:p>
-      <w:pPr>
-        <w:pStyle w:val="Sinespaciado"/>
-        <w:rPr>
-          <w:rFonts w:ascii="Bahnschrift Light" w:hAnsi="Bahnschrift Light"/>
-          <w:b/>
-          <w:bCs/>
-          <w:color w:val="767171" w:themeColor="background2" w:themeShade="80"/>
-          <w:sz w:val="32"/>
-          <w:szCs w:val="32"/>
-          <w:lang w:val="es-ES"/>
-        </w:rPr>
-      </w:pPr>
-    </w:p>
-    <w:p>
-      <w:pPr>
-        <w:pStyle w:val="Sinespaciado"/>
-        <w:rPr>
-          <w:rFonts w:ascii="Bahnschrift Light" w:hAnsi="Bahnschrift Light"/>
-          <w:b/>
-          <w:bCs/>
-          <w:color w:val="767171" w:themeColor="background2" w:themeShade="80"/>
-          <w:sz w:val="32"/>
-          <w:szCs w:val="32"/>
-          <w:lang w:val="es-ES"/>
-        </w:rPr>
-      </w:pPr>
-    </w:p>
-    <w:p>
-      <w:pPr>
-        <w:pStyle w:val="Sinespaciado"/>
-        <w:rPr>
-          <w:rFonts w:ascii="Bahnschrift Light" w:hAnsi="Bahnschrift Light"/>
-          <w:b/>
-          <w:bCs/>
-          <w:color w:val="767171" w:themeColor="background2" w:themeShade="80"/>
-          <w:sz w:val="32"/>
-          <w:szCs w:val="32"/>
-          <w:lang w:val="es-ES"/>
-        </w:rPr>
-      </w:pPr>
-    </w:p>
-    <w:p>
-      <w:pPr>
-        <w:pStyle w:val="Sinespaciado"/>
-        <w:rPr>
-          <w:rFonts w:ascii="Bahnschrift Light" w:hAnsi="Bahnschrift Light"/>
-          <w:b/>
-          <w:bCs/>
-          <w:color w:val="767171" w:themeColor="background2" w:themeShade="80"/>
-          <w:sz w:val="32"/>
-          <w:szCs w:val="32"/>
-          <w:lang w:val="es-ES"/>
-        </w:rPr>
-      </w:pPr>
-    </w:p>
-    <w:p>
-      <w:pPr>
-        <w:pStyle w:val="Sinespaciado"/>
-        <w:rPr>
-          <w:rFonts w:ascii="Bahnschrift Light" w:hAnsi="Bahnschrift Light"/>
-          <w:b/>
-          <w:bCs/>
-          <w:color w:val="767171" w:themeColor="background2" w:themeShade="80"/>
-          <w:sz w:val="32"/>
-          <w:szCs w:val="32"/>
-          <w:lang w:val="es-ES"/>
-        </w:rPr>
-      </w:pPr>
-    </w:p>
-    <w:p>
-      <w:pPr>
-        <w:pStyle w:val="Sinespaciado"/>
-        <w:rPr>
-          <w:rFonts w:ascii="Bahnschrift Light" w:hAnsi="Bahnschrift Light"/>
-          <w:b/>
-          <w:bCs/>
-          <w:color w:val="767171" w:themeColor="background2" w:themeShade="80"/>
-          <w:sz w:val="32"/>
-          <w:szCs w:val="32"/>
-          <w:lang w:val="es-ES"/>
-        </w:rPr>
-      </w:pPr>
-    </w:p>
-    <w:p>
-      <w:pPr>
-        <w:pStyle w:val="Sinespaciado"/>
-        <w:rPr>
-          <w:rFonts w:ascii="Bahnschrift Light" w:hAnsi="Bahnschrift Light"/>
-          <w:b/>
-          <w:bCs/>
-          <w:color w:val="767171" w:themeColor="background2" w:themeShade="80"/>
-          <w:sz w:val="32"/>
-          <w:szCs w:val="32"/>
-          <w:lang w:val="es-ES"/>
-        </w:rPr>
-      </w:pPr>
-    </w:p>
-    <w:p>
-      <w:pPr>
-        <w:pStyle w:val="Sinespaciado"/>
-        <w:rPr>
-          <w:rFonts w:ascii="Bahnschrift Light" w:hAnsi="Bahnschrift Light"/>
-          <w:b/>
-          <w:bCs/>
-          <w:color w:val="767171" w:themeColor="background2" w:themeShade="80"/>
-          <w:sz w:val="32"/>
-          <w:szCs w:val="32"/>
-          <w:lang w:val="es-ES"/>
-        </w:rPr>
-      </w:pPr>
-    </w:p>
-    <w:p>
-      <w:pPr>
-        <w:pStyle w:val="Sinespaciado"/>
-        <w:rPr>
-          <w:rFonts w:ascii="Bahnschrift Light" w:hAnsi="Bahnschrift Light"/>
-          <w:b/>
-          <w:bCs/>
-          <w:color w:val="767171" w:themeColor="background2" w:themeShade="80"/>
-          <w:sz w:val="32"/>
-          <w:szCs w:val="32"/>
-          <w:lang w:val="es-ES"/>
-        </w:rPr>
-      </w:pPr>
-    </w:p>
-    <w:p>
-      <w:pPr>
-        <w:pStyle w:val="Sinespaciado"/>
-        <w:rPr>
-          <w:rFonts w:ascii="Bahnschrift Light" w:hAnsi="Bahnschrift Light"/>
-          <w:b/>
-          <w:bCs/>
-          <w:color w:val="767171" w:themeColor="background2" w:themeShade="80"/>
-          <w:sz w:val="32"/>
-          <w:szCs w:val="32"/>
-          <w:lang w:val="es-ES"/>
-        </w:rPr>
-      </w:pPr>
-    </w:p>
-    <w:p>
-      <w:pPr>
-        <w:pStyle w:val="Sinespaciado"/>
-        <w:rPr>
-          <w:rFonts w:ascii="Bahnschrift Light" w:hAnsi="Bahnschrift Light"/>
-          <w:b/>
-          <w:bCs/>
-          <w:color w:val="767171" w:themeColor="background2" w:themeShade="80"/>
-          <w:sz w:val="32"/>
-          <w:szCs w:val="32"/>
-          <w:lang w:val="es-ES"/>
-        </w:rPr>
-      </w:pPr>
-    </w:p>
-    <w:p>
-      <w:pPr>
-        <w:pStyle w:val="Sinespaciado"/>
-        <w:rPr>
-          <w:rFonts w:ascii="Bahnschrift Light" w:hAnsi="Bahnschrift Light"/>
-          <w:b/>
-          <w:bCs/>
-          <w:color w:val="767171" w:themeColor="background2" w:themeShade="80"/>
-          <w:sz w:val="32"/>
-          <w:szCs w:val="32"/>
-          <w:lang w:val="es-ES"/>
-        </w:rPr>
-      </w:pPr>
-    </w:p>
-    <w:p>
-      <w:pPr>
-        <w:pStyle w:val="Sinespaciado"/>
-        <w:rPr>
-          <w:rFonts w:ascii="Bahnschrift Light" w:hAnsi="Bahnschrift Light"/>
-          <w:b/>
-          <w:bCs/>
-          <w:color w:val="767171" w:themeColor="background2" w:themeShade="80"/>
-          <w:sz w:val="32"/>
-          <w:szCs w:val="32"/>
-          <w:lang w:val="es-ES"/>
-        </w:rPr>
-      </w:pPr>
-    </w:p>
-    <w:p>
-      <w:pPr>
-        <w:pStyle w:val="Sinespaciado"/>
-        <w:rPr>
-          <w:rFonts w:ascii="Bahnschrift Light" w:hAnsi="Bahnschrift Light"/>
-          <w:b/>
-          <w:bCs/>
-          <w:color w:val="767171" w:themeColor="background2" w:themeShade="80"/>
-          <w:sz w:val="32"/>
-          <w:szCs w:val="32"/>
-          <w:lang w:val="es-ES"/>
-        </w:rPr>
-      </w:pPr>
-    </w:p>
-    <w:p>
-      <w:pPr>
-        <w:pStyle w:val="Sinespaciado"/>
-        <w:rPr>
-          <w:rFonts w:ascii="Bahnschrift Light" w:hAnsi="Bahnschrift Light"/>
-          <w:b/>
-          <w:bCs/>
-          <w:color w:val="767171" w:themeColor="background2" w:themeShade="80"/>
-          <w:sz w:val="32"/>
-          <w:szCs w:val="32"/>
-          <w:lang w:val="es-ES"/>
-        </w:rPr>
-      </w:pPr>
-    </w:p>
-    <w:p>
-      <w:pPr>
-        <w:pStyle w:val="Sinespaciado"/>
-        <w:rPr>
-          <w:rFonts w:ascii="Bahnschrift Light" w:hAnsi="Bahnschrift Light"/>
-          <w:b/>
-          <w:bCs/>
-          <w:color w:val="767171" w:themeColor="background2" w:themeShade="80"/>
-          <w:sz w:val="32"/>
-          <w:szCs w:val="32"/>
-          <w:lang w:val="es-ES"/>
-        </w:rPr>
-      </w:pPr>
-    </w:p>
-    <w:p>
-      <w:pPr>
-        <w:pStyle w:val="Sinespaciado"/>
-        <w:rPr>
-          <w:rFonts w:ascii="Bahnschrift Light" w:hAnsi="Bahnschrift Light"/>
-          <w:b/>
-          <w:bCs/>
-          <w:color w:val="767171" w:themeColor="background2" w:themeShade="80"/>
-          <w:sz w:val="32"/>
-          <w:szCs w:val="32"/>
-          <w:lang w:val="es-ES"/>
-        </w:rPr>
-      </w:pPr>
-      <w:r>
-        <w:rPr>
-          <w:rFonts w:ascii="Bahnschrift Light" w:hAnsi="Bahnschrift Light"/>
-          <w:b/>
-          <w:bCs/>
-          <w:color w:val="767171" w:themeColor="background2" w:themeShade="80"/>
-          <w:sz w:val="32"/>
-          <w:szCs w:val="32"/>
-          <w:lang w:val="es-ES"/>
-        </w:rPr>
-        <w:lastRenderedPageBreak/>
+          <w:b/>
+          <w:bCs/>
+          <w:color w:val="767171" w:themeColor="background2" w:themeShade="80"/>
+          <w:sz w:val="24"/>
+          <w:szCs w:val="24"/>
+          <w:lang w:val="es-ES"/>
+        </w:rPr>
+      </w:pPr>
+    </w:p>
+    <w:p>
+      <w:pPr>
+        <w:pStyle w:val="Sinespaciado"/>
+        <w:rPr>
+          <w:rFonts w:ascii="Bahnschrift Light" w:hAnsi="Bahnschrift Light"/>
+          <w:color w:val="767171" w:themeColor="background2" w:themeShade="80"/>
+          <w:sz w:val="24"/>
+          <w:szCs w:val="24"/>
+          <w:lang w:val="es-CO"/>
+        </w:rPr>
+      </w:pPr>
+      <w:r>
+        <w:rPr>
+          <w:rFonts w:ascii="Bahnschrift Light" w:hAnsi="Bahnschrift Light"/>
+          <w:color w:val="767171" w:themeColor="background2" w:themeShade="80"/>
+          <w:sz w:val="24"/>
+          <w:szCs w:val="24"/>
+          <w:lang w:val="es-CO"/>
+        </w:rPr>
+        <w:drawing>
+          <wp:inline distT="0" distB="0" distL="0" distR="0" wp14:anchorId="0836CB69" wp14:editId="6C4B4D67">
+            <wp:extent cx="5372100" cy="1035685"/>
+            <wp:effectExtent l="0" t="0" r="0" b="0"/>
+            <wp:docPr id="15" name="Imagen 15" descr="Texto&#10;&#10;Descripción generada automáticamente"/>
+            <wp:cNvGraphicFramePr>
+              <a:graphicFrameLocks xmlns:a="http://schemas.openxmlformats.org/drawingml/2006/main" noChangeAspect="1"/>
+            </wp:cNvGraphicFramePr>
+            <a:graphic xmlns:a="http://schemas.openxmlformats.org/drawingml/2006/main">
+              <a:graphicData uri="http://schemas.openxmlformats.org/drawingml/2006/picture">
+                <pic:pic xmlns:pic="http://schemas.openxmlformats.org/drawingml/2006/picture">
+                  <pic:nvPicPr>
+                    <pic:cNvPr id="15" name="Imagen 15" descr="Texto&#10;&#10;Descripción generada automáticamente"/>
+                    <pic:cNvPicPr/>
+                  </pic:nvPicPr>
+                  <pic:blipFill>
+                    <a:blip r:embed="rId23"/>
+                    <a:stretch>
+                      <a:fillRect/>
+                    </a:stretch>
+                  </pic:blipFill>
+                  <pic:spPr>
+                    <a:xfrm>
+                      <a:off x="0" y="0"/>
+                      <a:ext cx="5372100" cy="1035685"/>
+                    </a:xfrm>
+                    <a:prstGeom prst="rect">
+                      <a:avLst/>
+                    </a:prstGeom>
+                  </pic:spPr>
+                </pic:pic>
+              </a:graphicData>
+            </a:graphic>
+          </wp:inline>
+        </w:drawing>
+      </w:r>
+    </w:p>
+    <w:p>
+      <w:pPr>
+        <w:pStyle w:val="Sinespaciado"/>
+        <w:rPr>
+          <w:rFonts w:ascii="Bahnschrift Light" w:hAnsi="Bahnschrift Light"/>
+          <w:sz w:val="24"/>
+          <w:szCs w:val="24"/>
+          <w:lang w:val="es-ES"/>
+        </w:rPr>
+      </w:pPr>
+      <w:r>
+        <w:rPr>
+          <w:rFonts w:ascii="Bahnschrift Light" w:hAnsi="Bahnschrift Light"/>
+          <w:sz w:val="24"/>
+          <w:szCs w:val="24"/>
+          <w:lang w:val="es-ES"/>
+        </w:rPr>
+        <w:t>O</w:t>
+      </w:r>
+      <w:r>
+        <w:rPr>
+          <w:rFonts w:ascii="Bahnschrift Light" w:hAnsi="Bahnschrift Light"/>
+          <w:sz w:val="24"/>
+          <w:szCs w:val="24"/>
+          <w:lang w:val="es-ES"/>
+        </w:rPr>
+        <w:t>(n)</w:t>
+      </w:r>
+    </w:p>
+    <w:p>
+      <w:pPr>
+        <w:pStyle w:val="Sinespaciado"/>
+        <w:rPr>
+          <w:rFonts w:ascii="Bahnschrift Light" w:hAnsi="Bahnschrift Light"/>
+          <w:b/>
+          <w:bCs/>
+          <w:color w:val="767171" w:themeColor="background2" w:themeShade="80"/>
+          <w:sz w:val="32"/>
+          <w:szCs w:val="32"/>
+          <w:lang w:val="es-ES"/>
+        </w:rPr>
+      </w:pPr>
+    </w:p>
+    <w:p>
+      <w:pPr>
+        <w:pStyle w:val="Sinespaciado"/>
+        <w:rPr>
+          <w:rFonts w:ascii="Bahnschrift Light" w:hAnsi="Bahnschrift Light" w:cs="Arial"/>
+          <w:sz w:val="24"/>
+          <w:szCs w:val="24"/>
+          <w:lang w:val="es-ES"/>
+        </w:rPr>
+      </w:pPr>
+      <w:r>
+        <w:rPr>
+          <w:rFonts w:ascii="Bahnschrift Light" w:hAnsi="Bahnschrift Light" w:cs="Arial"/>
+          <w:sz w:val="24"/>
+          <w:szCs w:val="24"/>
+          <w:lang w:val="es-ES"/>
+        </w:rPr>
+        <w:t xml:space="preserve">Al analizar los fragmentos de código </w:t>
+      </w:r>
+      <w:r>
+        <w:rPr>
+          <w:rFonts w:ascii="Bahnschrift Light" w:hAnsi="Bahnschrift Light" w:cs="Arial"/>
+          <w:sz w:val="24"/>
+          <w:szCs w:val="24"/>
+          <w:lang w:val="es-ES"/>
+        </w:rPr>
+        <w:t>con solo un for que itera la lista, concluyendo así la complejidad O(n).</w:t>
+      </w:r>
+    </w:p>
+    <w:p>
+      <w:pPr>
+        <w:pStyle w:val="Sinespaciado"/>
+        <w:rPr>
+          <w:rFonts w:ascii="Bahnschrift Light" w:hAnsi="Bahnschrift Light"/>
+          <w:b/>
+          <w:bCs/>
+          <w:color w:val="767171" w:themeColor="background2" w:themeShade="80"/>
+          <w:sz w:val="32"/>
+          <w:szCs w:val="32"/>
+          <w:lang w:val="es-ES"/>
+        </w:rPr>
+      </w:pPr>
+    </w:p>
+    <w:p>
+      <w:pPr>
+        <w:pStyle w:val="Sinespaciado"/>
+        <w:rPr>
+          <w:rFonts w:ascii="Bahnschrift Light" w:hAnsi="Bahnschrift Light"/>
+          <w:b/>
+          <w:bCs/>
+          <w:color w:val="767171" w:themeColor="background2" w:themeShade="80"/>
+          <w:sz w:val="32"/>
+          <w:szCs w:val="32"/>
+          <w:lang w:val="es-ES"/>
+        </w:rPr>
+      </w:pPr>
+    </w:p>
+    <w:p>
+      <w:pPr>
+        <w:pStyle w:val="Sinespaciado"/>
+        <w:rPr>
+          <w:rFonts w:ascii="Bahnschrift Light" w:hAnsi="Bahnschrift Light"/>
+          <w:b/>
+          <w:bCs/>
+          <w:color w:val="767171" w:themeColor="background2" w:themeShade="80"/>
+          <w:sz w:val="32"/>
+          <w:szCs w:val="32"/>
+          <w:lang w:val="es-ES"/>
+        </w:rPr>
+      </w:pPr>
+    </w:p>
+    <w:p>
+      <w:pPr>
+        <w:pStyle w:val="Sinespaciado"/>
+        <w:rPr>
+          <w:rFonts w:ascii="Bahnschrift Light" w:hAnsi="Bahnschrift Light"/>
+          <w:b/>
+          <w:bCs/>
+          <w:color w:val="767171" w:themeColor="background2" w:themeShade="80"/>
+          <w:sz w:val="32"/>
+          <w:szCs w:val="32"/>
+          <w:lang w:val="es-ES"/>
+        </w:rPr>
+      </w:pPr>
+    </w:p>
+    <w:p>
+      <w:pPr>
+        <w:pStyle w:val="Sinespaciado"/>
+        <w:rPr>
+          <w:rFonts w:ascii="Bahnschrift Light" w:hAnsi="Bahnschrift Light"/>
+          <w:b/>
+          <w:bCs/>
+          <w:color w:val="767171" w:themeColor="background2" w:themeShade="80"/>
+          <w:sz w:val="32"/>
+          <w:szCs w:val="32"/>
+          <w:lang w:val="es-ES"/>
+        </w:rPr>
+      </w:pPr>
+    </w:p>
+    <w:p>
+      <w:pPr>
+        <w:pStyle w:val="Sinespaciado"/>
+        <w:rPr>
+          <w:rFonts w:ascii="Bahnschrift Light" w:hAnsi="Bahnschrift Light"/>
+          <w:b/>
+          <w:bCs/>
+          <w:color w:val="767171" w:themeColor="background2" w:themeShade="80"/>
+          <w:sz w:val="32"/>
+          <w:szCs w:val="32"/>
+          <w:lang w:val="es-ES"/>
+        </w:rPr>
+      </w:pPr>
+    </w:p>
+    <w:p>
+      <w:pPr>
+        <w:pStyle w:val="Sinespaciado"/>
+        <w:rPr>
+          <w:rFonts w:ascii="Bahnschrift Light" w:hAnsi="Bahnschrift Light"/>
+          <w:b/>
+          <w:bCs/>
+          <w:color w:val="767171" w:themeColor="background2" w:themeShade="80"/>
+          <w:sz w:val="32"/>
+          <w:szCs w:val="32"/>
+          <w:lang w:val="es-ES"/>
+        </w:rPr>
+      </w:pPr>
+    </w:p>
+    <w:p>
+      <w:pPr>
+        <w:pStyle w:val="Sinespaciado"/>
+        <w:rPr>
+          <w:rFonts w:ascii="Bahnschrift Light" w:hAnsi="Bahnschrift Light"/>
+          <w:b/>
+          <w:bCs/>
+          <w:color w:val="767171" w:themeColor="background2" w:themeShade="80"/>
+          <w:sz w:val="32"/>
+          <w:szCs w:val="32"/>
+          <w:lang w:val="es-ES"/>
+        </w:rPr>
+      </w:pPr>
+    </w:p>
+    <w:p>
+      <w:pPr>
+        <w:pStyle w:val="Sinespaciado"/>
+        <w:rPr>
+          <w:rFonts w:ascii="Bahnschrift Light" w:hAnsi="Bahnschrift Light"/>
+          <w:b/>
+          <w:bCs/>
+          <w:color w:val="767171" w:themeColor="background2" w:themeShade="80"/>
+          <w:sz w:val="32"/>
+          <w:szCs w:val="32"/>
+          <w:lang w:val="es-ES"/>
+        </w:rPr>
+      </w:pPr>
+    </w:p>
+    <w:p>
+      <w:pPr>
+        <w:pStyle w:val="Sinespaciado"/>
+        <w:rPr>
+          <w:rFonts w:ascii="Bahnschrift Light" w:hAnsi="Bahnschrift Light"/>
+          <w:b/>
+          <w:bCs/>
+          <w:color w:val="767171" w:themeColor="background2" w:themeShade="80"/>
+          <w:sz w:val="32"/>
+          <w:szCs w:val="32"/>
+          <w:lang w:val="es-ES"/>
+        </w:rPr>
+      </w:pPr>
+    </w:p>
+    <w:p>
+      <w:pPr>
+        <w:pStyle w:val="Sinespaciado"/>
+        <w:rPr>
+          <w:rFonts w:ascii="Bahnschrift Light" w:hAnsi="Bahnschrift Light"/>
+          <w:b/>
+          <w:bCs/>
+          <w:color w:val="767171" w:themeColor="background2" w:themeShade="80"/>
+          <w:sz w:val="32"/>
+          <w:szCs w:val="32"/>
+          <w:lang w:val="es-ES"/>
+        </w:rPr>
+      </w:pPr>
+    </w:p>
+    <w:p>
+      <w:pPr>
+        <w:pStyle w:val="Sinespaciado"/>
+        <w:rPr>
+          <w:rFonts w:ascii="Bahnschrift Light" w:hAnsi="Bahnschrift Light"/>
+          <w:b/>
+          <w:bCs/>
+          <w:color w:val="767171" w:themeColor="background2" w:themeShade="80"/>
+          <w:sz w:val="32"/>
+          <w:szCs w:val="32"/>
+          <w:lang w:val="es-ES"/>
+        </w:rPr>
+      </w:pPr>
+    </w:p>
+    <w:p>
+      <w:pPr>
+        <w:pStyle w:val="Sinespaciado"/>
+        <w:rPr>
+          <w:rFonts w:ascii="Bahnschrift Light" w:hAnsi="Bahnschrift Light"/>
+          <w:b/>
+          <w:bCs/>
+          <w:color w:val="767171" w:themeColor="background2" w:themeShade="80"/>
+          <w:sz w:val="32"/>
+          <w:szCs w:val="32"/>
+          <w:lang w:val="es-ES"/>
+        </w:rPr>
+      </w:pPr>
+    </w:p>
+    <w:p>
+      <w:pPr>
+        <w:pStyle w:val="Sinespaciado"/>
+        <w:rPr>
+          <w:rFonts w:ascii="Bahnschrift Light" w:hAnsi="Bahnschrift Light"/>
+          <w:b/>
+          <w:bCs/>
+          <w:color w:val="767171" w:themeColor="background2" w:themeShade="80"/>
+          <w:sz w:val="32"/>
+          <w:szCs w:val="32"/>
+          <w:lang w:val="es-ES"/>
+        </w:rPr>
+      </w:pPr>
+    </w:p>
+    <w:p>
+      <w:pPr>
+        <w:pStyle w:val="Sinespaciado"/>
+        <w:rPr>
+          <w:rFonts w:ascii="Bahnschrift Light" w:hAnsi="Bahnschrift Light"/>
+          <w:b/>
+          <w:bCs/>
+          <w:color w:val="767171" w:themeColor="background2" w:themeShade="80"/>
+          <w:sz w:val="32"/>
+          <w:szCs w:val="32"/>
+          <w:lang w:val="es-ES"/>
+        </w:rPr>
+      </w:pPr>
+    </w:p>
+    <w:p>
+      <w:pPr>
+        <w:pStyle w:val="Sinespaciado"/>
+        <w:rPr>
+          <w:rFonts w:ascii="Bahnschrift Light" w:hAnsi="Bahnschrift Light"/>
+          <w:b/>
+          <w:bCs/>
+          <w:color w:val="767171" w:themeColor="background2" w:themeShade="80"/>
+          <w:sz w:val="32"/>
+          <w:szCs w:val="32"/>
+          <w:lang w:val="es-ES"/>
+        </w:rPr>
+      </w:pPr>
+    </w:p>
+    <w:p>
+      <w:pPr>
+        <w:pStyle w:val="Sinespaciado"/>
+        <w:rPr>
+          <w:rFonts w:ascii="Bahnschrift Light" w:hAnsi="Bahnschrift Light"/>
+          <w:b/>
+          <w:bCs/>
+          <w:color w:val="767171" w:themeColor="background2" w:themeShade="80"/>
+          <w:sz w:val="32"/>
+          <w:szCs w:val="32"/>
+          <w:lang w:val="es-ES"/>
+        </w:rPr>
+      </w:pPr>
+    </w:p>
+    <w:p>
+      <w:pPr>
+        <w:pStyle w:val="Sinespaciado"/>
+        <w:rPr>
+          <w:rFonts w:ascii="Bahnschrift Light" w:hAnsi="Bahnschrift Light"/>
+          <w:b/>
+          <w:bCs/>
+          <w:color w:val="767171" w:themeColor="background2" w:themeShade="80"/>
+          <w:sz w:val="32"/>
+          <w:szCs w:val="32"/>
+          <w:lang w:val="es-ES"/>
+        </w:rPr>
+      </w:pPr>
+    </w:p>
+    <w:p>
+      <w:pPr>
+        <w:pStyle w:val="Sinespaciado"/>
+        <w:rPr>
+          <w:rFonts w:ascii="Bahnschrift Light" w:hAnsi="Bahnschrift Light"/>
+          <w:b/>
+          <w:bCs/>
+          <w:color w:val="767171" w:themeColor="background2" w:themeShade="80"/>
+          <w:sz w:val="32"/>
+          <w:szCs w:val="32"/>
+          <w:lang w:val="es-ES"/>
+        </w:rPr>
+      </w:pPr>
+    </w:p>
+    <w:p>
+      <w:pPr>
+        <w:pStyle w:val="Sinespaciado"/>
+        <w:rPr>
+          <w:rFonts w:ascii="Bahnschrift Light" w:hAnsi="Bahnschrift Light"/>
+          <w:b/>
+          <w:bCs/>
+          <w:color w:val="767171" w:themeColor="background2" w:themeShade="80"/>
+          <w:sz w:val="32"/>
+          <w:szCs w:val="32"/>
+          <w:lang w:val="es-ES"/>
+        </w:rPr>
+      </w:pPr>
+    </w:p>
+    <w:p>
+      <w:pPr>
+        <w:pStyle w:val="Sinespaciado"/>
+        <w:rPr>
+          <w:rFonts w:ascii="Bahnschrift Light" w:hAnsi="Bahnschrift Light"/>
+          <w:b/>
+          <w:bCs/>
+          <w:color w:val="767171" w:themeColor="background2" w:themeShade="80"/>
+          <w:sz w:val="32"/>
+          <w:szCs w:val="32"/>
+          <w:lang w:val="es-ES"/>
+        </w:rPr>
+      </w:pPr>
+    </w:p>
+    <w:p>
+      <w:pPr>
+        <w:pStyle w:val="Sinespaciado"/>
+        <w:rPr>
+          <w:rFonts w:ascii="Bahnschrift Light" w:hAnsi="Bahnschrift Light"/>
+          <w:b/>
+          <w:bCs/>
+          <w:color w:val="767171" w:themeColor="background2" w:themeShade="80"/>
+          <w:sz w:val="32"/>
+          <w:szCs w:val="32"/>
+          <w:lang w:val="es-ES"/>
+        </w:rPr>
+      </w:pPr>
+    </w:p>
+    <w:p>
+      <w:pPr>
+        <w:pStyle w:val="Sinespaciado"/>
+        <w:rPr>
+          <w:rFonts w:ascii="Bahnschrift Light" w:hAnsi="Bahnschrift Light"/>
+          <w:b/>
+          <w:bCs/>
+          <w:color w:val="767171" w:themeColor="background2" w:themeShade="80"/>
+          <w:sz w:val="32"/>
+          <w:szCs w:val="32"/>
+          <w:lang w:val="es-ES"/>
+        </w:rPr>
+      </w:pPr>
+    </w:p>
+    <w:p>
+      <w:pPr>
+        <w:pStyle w:val="Sinespaciado"/>
+        <w:rPr>
+          <w:rFonts w:ascii="Bahnschrift Light" w:hAnsi="Bahnschrift Light"/>
+          <w:b/>
+          <w:bCs/>
+          <w:color w:val="767171" w:themeColor="background2" w:themeShade="80"/>
+          <w:sz w:val="32"/>
+          <w:szCs w:val="32"/>
+          <w:lang w:val="es-ES"/>
+        </w:rPr>
+      </w:pPr>
+    </w:p>
+    <w:p>
+      <w:pPr>
+        <w:pStyle w:val="Sinespaciado"/>
+        <w:rPr>
+          <w:rFonts w:ascii="Bahnschrift Light" w:hAnsi="Bahnschrift Light"/>
+          <w:b/>
+          <w:bCs/>
+          <w:color w:val="767171" w:themeColor="background2" w:themeShade="80"/>
+          <w:sz w:val="32"/>
+          <w:szCs w:val="32"/>
+          <w:lang w:val="es-ES"/>
+        </w:rPr>
+      </w:pPr>
+    </w:p>
+    <w:p>
+      <w:pPr>
+        <w:pStyle w:val="Sinespaciado"/>
+        <w:rPr>
+          <w:rFonts w:ascii="Bahnschrift Light" w:hAnsi="Bahnschrift Light"/>
+          <w:b/>
+          <w:bCs/>
+          <w:color w:val="767171" w:themeColor="background2" w:themeShade="80"/>
+          <w:sz w:val="32"/>
+          <w:szCs w:val="32"/>
+          <w:lang w:val="es-ES"/>
+        </w:rPr>
+      </w:pPr>
+    </w:p>
+    <w:p>
+      <w:pPr>
+        <w:pStyle w:val="Sinespaciado"/>
+        <w:rPr>
+          <w:rFonts w:ascii="Bahnschrift Light" w:hAnsi="Bahnschrift Light"/>
+          <w:b/>
+          <w:bCs/>
+          <w:color w:val="767171" w:themeColor="background2" w:themeShade="80"/>
+          <w:sz w:val="32"/>
+          <w:szCs w:val="32"/>
+          <w:lang w:val="es-ES"/>
+        </w:rPr>
+      </w:pPr>
+    </w:p>
+    <w:p>
+      <w:pPr>
+        <w:pStyle w:val="Sinespaciado"/>
+        <w:rPr>
+          <w:rFonts w:ascii="Bahnschrift Light" w:hAnsi="Bahnschrift Light"/>
+          <w:b/>
+          <w:bCs/>
+          <w:color w:val="767171" w:themeColor="background2" w:themeShade="80"/>
+          <w:sz w:val="32"/>
+          <w:szCs w:val="32"/>
+          <w:lang w:val="es-ES"/>
+        </w:rPr>
+      </w:pPr>
+    </w:p>
+    <w:p>
+      <w:pPr>
+        <w:pStyle w:val="Sinespaciado"/>
+        <w:rPr>
+          <w:rFonts w:ascii="Bahnschrift Light" w:hAnsi="Bahnschrift Light"/>
+          <w:b/>
+          <w:bCs/>
+          <w:color w:val="767171" w:themeColor="background2" w:themeShade="80"/>
+          <w:sz w:val="32"/>
+          <w:szCs w:val="32"/>
+          <w:lang w:val="es-ES"/>
+        </w:rPr>
+      </w:pPr>
+    </w:p>
+    <w:p>
+      <w:pPr>
+        <w:pStyle w:val="Sinespaciado"/>
+        <w:rPr>
+          <w:rFonts w:ascii="Bahnschrift Light" w:hAnsi="Bahnschrift Light"/>
+          <w:b/>
+          <w:bCs/>
+          <w:color w:val="767171" w:themeColor="background2" w:themeShade="80"/>
+          <w:sz w:val="32"/>
+          <w:szCs w:val="32"/>
+          <w:lang w:val="es-ES"/>
+        </w:rPr>
+      </w:pPr>
+    </w:p>
+    <w:p>
+      <w:pPr>
+        <w:pStyle w:val="Sinespaciado"/>
+        <w:rPr>
+          <w:rFonts w:ascii="Bahnschrift Light" w:hAnsi="Bahnschrift Light"/>
+          <w:b/>
+          <w:bCs/>
+          <w:color w:val="767171" w:themeColor="background2" w:themeShade="80"/>
+          <w:sz w:val="32"/>
+          <w:szCs w:val="32"/>
+          <w:lang w:val="es-ES"/>
+        </w:rPr>
+      </w:pPr>
+    </w:p>
+    <w:p>
+      <w:pPr>
+        <w:pStyle w:val="Sinespaciado"/>
+        <w:rPr>
+          <w:rFonts w:ascii="Bahnschrift Light" w:hAnsi="Bahnschrift Light"/>
+          <w:b/>
+          <w:bCs/>
+          <w:color w:val="767171" w:themeColor="background2" w:themeShade="80"/>
+          <w:sz w:val="32"/>
+          <w:szCs w:val="32"/>
+          <w:lang w:val="es-ES"/>
+        </w:rPr>
+      </w:pPr>
+    </w:p>
+    <w:p>
+      <w:pPr>
+        <w:pStyle w:val="Sinespaciado"/>
+        <w:rPr>
+          <w:rFonts w:ascii="Bahnschrift Light" w:hAnsi="Bahnschrift Light"/>
+          <w:b/>
+          <w:bCs/>
+          <w:color w:val="767171" w:themeColor="background2" w:themeShade="80"/>
+          <w:sz w:val="32"/>
+          <w:szCs w:val="32"/>
+          <w:lang w:val="es-ES"/>
+        </w:rPr>
+      </w:pPr>
+    </w:p>
+    <w:p>
+      <w:pPr>
+        <w:pStyle w:val="Sinespaciado"/>
+        <w:rPr>
+          <w:rFonts w:ascii="Bahnschrift Light" w:hAnsi="Bahnschrift Light"/>
+          <w:b/>
+          <w:bCs/>
+          <w:color w:val="767171" w:themeColor="background2" w:themeShade="80"/>
+          <w:sz w:val="32"/>
+          <w:szCs w:val="32"/>
+          <w:lang w:val="es-ES"/>
+        </w:rPr>
+      </w:pPr>
+    </w:p>
+    <w:p>
+      <w:pPr>
+        <w:pStyle w:val="Sinespaciado"/>
+        <w:rPr>
+          <w:rFonts w:ascii="Bahnschrift Light" w:hAnsi="Bahnschrift Light"/>
+          <w:b/>
+          <w:bCs/>
+          <w:color w:val="767171" w:themeColor="background2" w:themeShade="80"/>
+          <w:sz w:val="32"/>
+          <w:szCs w:val="32"/>
+          <w:lang w:val="es-ES"/>
+        </w:rPr>
+      </w:pPr>
+    </w:p>
+    <w:p>
+      <w:pPr>
+        <w:pStyle w:val="Sinespaciado"/>
+        <w:rPr>
+          <w:rFonts w:ascii="Bahnschrift Light" w:hAnsi="Bahnschrift Light"/>
+          <w:b/>
+          <w:bCs/>
+          <w:color w:val="767171" w:themeColor="background2" w:themeShade="80"/>
+          <w:sz w:val="32"/>
+          <w:szCs w:val="32"/>
+          <w:lang w:val="es-ES"/>
+        </w:rPr>
+      </w:pPr>
+    </w:p>
+    <w:p>
+      <w:pPr>
+        <w:pStyle w:val="Sinespaciado"/>
+        <w:rPr>
+          <w:rFonts w:ascii="Bahnschrift Light" w:hAnsi="Bahnschrift Light"/>
+          <w:b/>
+          <w:bCs/>
+          <w:color w:val="767171" w:themeColor="background2" w:themeShade="80"/>
+          <w:sz w:val="32"/>
+          <w:szCs w:val="32"/>
+          <w:lang w:val="es-ES"/>
+        </w:rPr>
+      </w:pPr>
+      <w:r>
+        <w:rPr>
+          <w:rFonts w:ascii="Bahnschrift Light" w:hAnsi="Bahnschrift Light"/>
+          <w:b/>
+          <w:bCs/>
+          <w:color w:val="767171" w:themeColor="background2" w:themeShade="80"/>
+          <w:sz w:val="32"/>
+          <w:szCs w:val="32"/>
+          <w:lang w:val="es-ES"/>
+        </w:rPr>
         <w:t xml:space="preserve">Requerimiento </w:t>
       </w:r>
       <w:r>
@@ -5094,6 +4568,212 @@
           <w:lang w:val="es-ES"/>
         </w:rPr>
         <w:t>Análisis de complejidad</w:t>
+      </w:r>
+    </w:p>
+    <w:p>
+      <w:pPr>
+        <w:rPr>
+          <w:rFonts w:ascii="Bahnschrift Light" w:hAnsi="Bahnschrift Light"/>
+          <w:b/>
+          <w:bCs/>
+          <w:color w:val="767171" w:themeColor="background2" w:themeShade="80"/>
+          <w:sz w:val="24"/>
+          <w:szCs w:val="24"/>
+          <w:lang w:val="es-ES"/>
+        </w:rPr>
+      </w:pPr>
+    </w:p>
+    <w:p>
+      <w:pPr>
+        <w:rPr>
+          <w:rFonts w:ascii="Bahnschrift Light" w:hAnsi="Bahnschrift Light"/>
+          <w:b/>
+          <w:bCs/>
+          <w:color w:val="767171" w:themeColor="background2" w:themeShade="80"/>
+          <w:sz w:val="24"/>
+          <w:szCs w:val="24"/>
+          <w:lang w:val="es-ES"/>
+        </w:rPr>
+      </w:pPr>
+      <w:r>
+        <w:rPr>
+          <w:rFonts w:ascii="Bahnschrift Light" w:hAnsi="Bahnschrift Light"/>
+          <w:b/>
+          <w:bCs/>
+          <w:color w:val="767171" w:themeColor="background2" w:themeShade="80"/>
+          <w:sz w:val="24"/>
+          <w:szCs w:val="24"/>
+          <w:lang w:val="es-ES"/>
+        </w:rPr>
+        <w:drawing>
+          <wp:inline distT="0" distB="0" distL="0" distR="0" wp14:anchorId="38E8CA95" wp14:editId="60EB63F3">
+            <wp:extent cx="5234940" cy="1031240"/>
+            <wp:effectExtent l="0" t="0" r="3810" b="0"/>
+            <wp:docPr id="16" name="Imagen 16" descr="Texto&#10;&#10;Descripción generada automáticamente"/>
+            <wp:cNvGraphicFramePr>
+              <a:graphicFrameLocks xmlns:a="http://schemas.openxmlformats.org/drawingml/2006/main" noChangeAspect="1"/>
+            </wp:cNvGraphicFramePr>
+            <a:graphic xmlns:a="http://schemas.openxmlformats.org/drawingml/2006/main">
+              <a:graphicData uri="http://schemas.openxmlformats.org/drawingml/2006/picture">
+                <pic:pic xmlns:pic="http://schemas.openxmlformats.org/drawingml/2006/picture">
+                  <pic:nvPicPr>
+                    <pic:cNvPr id="16" name="Imagen 16" descr="Texto&#10;&#10;Descripción generada automáticamente"/>
+                    <pic:cNvPicPr/>
+                  </pic:nvPicPr>
+                  <pic:blipFill>
+                    <a:blip r:embed="rId24"/>
+                    <a:stretch>
+                      <a:fillRect/>
+                    </a:stretch>
+                  </pic:blipFill>
+                  <pic:spPr>
+                    <a:xfrm>
+                      <a:off x="0" y="0"/>
+                      <a:ext cx="5234940" cy="1031240"/>
+                    </a:xfrm>
+                    <a:prstGeom prst="rect">
+                      <a:avLst/>
+                    </a:prstGeom>
+                  </pic:spPr>
+                </pic:pic>
+              </a:graphicData>
+            </a:graphic>
+          </wp:inline>
+        </w:drawing>
+      </w:r>
+    </w:p>
+    <w:p>
+      <w:pPr>
+        <w:pStyle w:val="Sinespaciado"/>
+        <w:rPr>
+          <w:rFonts w:ascii="Bahnschrift Light" w:hAnsi="Bahnschrift Light"/>
+          <w:sz w:val="24"/>
+          <w:szCs w:val="24"/>
+          <w:lang w:val="es-ES"/>
+        </w:rPr>
+      </w:pPr>
+      <w:r>
+        <w:rPr>
+          <w:rFonts w:ascii="Bahnschrift Light" w:hAnsi="Bahnschrift Light"/>
+          <w:sz w:val="24"/>
+          <w:szCs w:val="24"/>
+          <w:lang w:val="es-ES"/>
+        </w:rPr>
+        <w:t>O</w:t>
+      </w:r>
+      <w:r>
+        <w:rPr>
+          <w:rFonts w:ascii="Bahnschrift Light" w:hAnsi="Bahnschrift Light"/>
+          <w:sz w:val="24"/>
+          <w:szCs w:val="24"/>
+          <w:lang w:val="es-ES"/>
+        </w:rPr>
+        <w:t>(n)</w:t>
+      </w:r>
+    </w:p>
+    <w:p>
+      <w:pPr>
+        <w:rPr>
+          <w:rFonts w:ascii="Bahnschrift Light" w:hAnsi="Bahnschrift Light"/>
+          <w:b/>
+          <w:bCs/>
+          <w:color w:val="767171" w:themeColor="background2" w:themeShade="80"/>
+          <w:sz w:val="24"/>
+          <w:szCs w:val="24"/>
+          <w:lang w:val="es-ES"/>
+        </w:rPr>
+      </w:pPr>
+    </w:p>
+    <w:p>
+      <w:pPr>
+        <w:pStyle w:val="Sinespaciado"/>
+        <w:rPr>
+          <w:rFonts w:ascii="Bahnschrift Light" w:hAnsi="Bahnschrift Light" w:cs="Arial"/>
+          <w:sz w:val="24"/>
+          <w:szCs w:val="24"/>
+          <w:lang w:val="es-ES"/>
+        </w:rPr>
+      </w:pPr>
+      <w:r>
+        <w:rPr>
+          <w:rFonts w:ascii="Bahnschrift Light" w:hAnsi="Bahnschrift Light" w:cs="Arial"/>
+          <w:sz w:val="24"/>
+          <w:szCs w:val="24"/>
+          <w:lang w:val="es-ES"/>
+        </w:rPr>
+        <w:t xml:space="preserve">Al analizar los fragmentos de código con solo un for que </w:t>
+      </w:r>
+      <w:r>
+        <w:rPr>
+          <w:rFonts w:ascii="Bahnschrift Light" w:hAnsi="Bahnschrift Light" w:cs="Arial"/>
+          <w:sz w:val="24"/>
+          <w:szCs w:val="24"/>
+          <w:lang w:val="es-ES"/>
+        </w:rPr>
+        <w:t xml:space="preserve">en el mismo se hace uso de if que </w:t>
+      </w:r>
+      <w:r>
+        <w:rPr>
+          <w:rFonts w:ascii="Bahnschrift Light" w:hAnsi="Bahnschrift Light" w:cs="Arial"/>
+          <w:sz w:val="24"/>
+          <w:szCs w:val="24"/>
+          <w:lang w:val="es-ES"/>
+        </w:rPr>
+        <w:t>itera</w:t>
+      </w:r>
+      <w:r>
+        <w:rPr>
+          <w:rFonts w:ascii="Bahnschrift Light" w:hAnsi="Bahnschrift Light" w:cs="Arial"/>
+          <w:sz w:val="24"/>
+          <w:szCs w:val="24"/>
+          <w:lang w:val="es-ES"/>
+        </w:rPr>
+        <w:t>n</w:t>
+      </w:r>
+      <w:r>
+        <w:rPr>
+          <w:rFonts w:ascii="Bahnschrift Light" w:hAnsi="Bahnschrift Light" w:cs="Arial"/>
+          <w:sz w:val="24"/>
+          <w:szCs w:val="24"/>
+          <w:lang w:val="es-ES"/>
+        </w:rPr>
+        <w:t xml:space="preserve"> la lista, </w:t>
+      </w:r>
+      <w:r>
+        <w:rPr>
+          <w:rFonts w:ascii="Bahnschrift Light" w:hAnsi="Bahnschrift Light" w:cs="Arial"/>
+          <w:sz w:val="24"/>
+          <w:szCs w:val="24"/>
+          <w:lang w:val="es-ES"/>
+        </w:rPr>
+        <w:t xml:space="preserve">se puede concluir una </w:t>
+      </w:r>
+      <w:r>
+        <w:rPr>
+          <w:rFonts w:ascii="Bahnschrift Light" w:hAnsi="Bahnschrift Light" w:cs="Arial"/>
+          <w:sz w:val="24"/>
+          <w:szCs w:val="24"/>
+          <w:lang w:val="es-ES"/>
+        </w:rPr>
+        <w:t>complejidad</w:t>
+      </w:r>
+      <w:r>
+        <w:rPr>
+          <w:rFonts w:ascii="Bahnschrift Light" w:hAnsi="Bahnschrift Light" w:cs="Arial"/>
+          <w:sz w:val="24"/>
+          <w:szCs w:val="24"/>
+          <w:lang w:val="es-ES"/>
+        </w:rPr>
+        <w:t xml:space="preserve"> de</w:t>
+      </w:r>
+      <w:r>
+        <w:rPr>
+          <w:rFonts w:ascii="Bahnschrift Light" w:hAnsi="Bahnschrift Light" w:cs="Arial"/>
+          <w:sz w:val="24"/>
+          <w:szCs w:val="24"/>
+          <w:lang w:val="es-ES"/>
+        </w:rPr>
+        <w:t xml:space="preserve"> O(n).</w:t>
       </w:r>
     </w:p>
     <w:p>

</xml_diff>